<commit_message>
solucion a problema - datos de informes
</commit_message>
<xml_diff>
--- a/FERRETERIA INDUSTRIAL.docx
+++ b/FERRETERIA INDUSTRIAL.docx
@@ -53,7 +53,7 @@
               <w:noProof/>
               <w:sz w:val="24"/>
               <w:szCs w:val="24"/>
-              <w:lang w:val="es-ES" w:eastAsia="es-ES"/>
+              <w:lang w:eastAsia="es-AR"/>
             </w:rPr>
             <mc:AlternateContent>
               <mc:Choice Requires="wps">
@@ -308,7 +308,7 @@
               <w:noProof/>
               <w:sz w:val="24"/>
               <w:szCs w:val="24"/>
-              <w:lang w:val="es-ES" w:eastAsia="es-ES"/>
+              <w:lang w:eastAsia="es-AR"/>
             </w:rPr>
             <mc:AlternateContent>
               <mc:Choice Requires="wps">
@@ -509,7 +509,7 @@
               <w:color w:val="FFFFFF" w:themeColor="background1"/>
               <w:sz w:val="24"/>
               <w:szCs w:val="24"/>
-              <w:lang w:val="es-ES" w:eastAsia="es-ES"/>
+              <w:lang w:eastAsia="es-AR"/>
             </w:rPr>
             <mc:AlternateContent>
               <mc:Choice Requires="wps">
@@ -619,7 +619,7 @@
               <w:noProof/>
               <w:sz w:val="24"/>
               <w:szCs w:val="24"/>
-              <w:lang w:val="es-ES" w:eastAsia="es-ES"/>
+              <w:lang w:eastAsia="es-AR"/>
             </w:rPr>
             <mc:AlternateContent>
               <mc:Choice Requires="wps">
@@ -772,7 +772,7 @@
               <w:noProof/>
               <w:sz w:val="24"/>
               <w:szCs w:val="24"/>
-              <w:lang w:val="es-ES" w:eastAsia="es-ES"/>
+              <w:lang w:eastAsia="es-AR"/>
             </w:rPr>
             <mc:AlternateContent>
               <mc:Choice Requires="wpg">
@@ -1737,7 +1737,7 @@
           <w:noProof/>
           <w:sz w:val="24"/>
           <w:szCs w:val="24"/>
-          <w:lang w:val="es-ES" w:eastAsia="es-ES"/>
+          <w:lang w:eastAsia="es-AR"/>
         </w:rPr>
         <mc:AlternateContent>
           <mc:Choice Requires="wps">
@@ -1813,7 +1813,7 @@
           <w:noProof/>
           <w:sz w:val="24"/>
           <w:szCs w:val="24"/>
-          <w:lang w:val="es-ES" w:eastAsia="es-ES"/>
+          <w:lang w:eastAsia="es-AR"/>
         </w:rPr>
         <mc:AlternateContent>
           <mc:Choice Requires="wps">
@@ -1889,7 +1889,7 @@
           <w:noProof/>
           <w:sz w:val="24"/>
           <w:szCs w:val="24"/>
-          <w:lang w:val="es-ES" w:eastAsia="es-ES"/>
+          <w:lang w:eastAsia="es-AR"/>
         </w:rPr>
         <w:drawing>
           <wp:inline distT="0" distB="0" distL="0" distR="0" wp14:anchorId="18A0AB4E" wp14:editId="697F0E38">
@@ -8050,6 +8050,368 @@
     </w:p>
     <w:p>
       <w:pPr>
+        <w:spacing w:line="360" w:lineRule="auto"/>
+        <w:contextualSpacing/>
+        <w:rPr>
+          <w:rFonts w:cs="Arial"/>
+          <w:sz w:val="24"/>
+          <w:szCs w:val="24"/>
+        </w:rPr>
+      </w:pPr>
+    </w:p>
+    <w:p>
+      <w:pPr>
+        <w:pStyle w:val="NormalWeb"/>
+        <w:jc w:val="center"/>
+        <w:rPr>
+          <w:rFonts w:ascii="Arial" w:hAnsi="Arial" w:cs="Arial"/>
+          <w:color w:val="5B9BD5" w:themeColor="accent1"/>
+          <w:sz w:val="32"/>
+          <w:szCs w:val="32"/>
+        </w:rPr>
+      </w:pPr>
+      <w:r>
+        <w:rPr>
+          <w:rFonts w:ascii="Arial" w:hAnsi="Arial" w:cs="Arial"/>
+          <w:color w:val="5B9BD5" w:themeColor="accent1"/>
+          <w:sz w:val="32"/>
+          <w:szCs w:val="32"/>
+        </w:rPr>
+        <w:t>SOLUCIÓN PROPUESTA</w:t>
+      </w:r>
+    </w:p>
+    <w:p>
+      <w:pPr>
+        <w:pStyle w:val="NormalWeb"/>
+        <w:rPr>
+          <w:color w:val="000000"/>
+          <w:sz w:val="27"/>
+          <w:szCs w:val="27"/>
+        </w:rPr>
+      </w:pPr>
+      <w:r>
+        <w:rPr>
+          <w:color w:val="000000"/>
+          <w:sz w:val="27"/>
+          <w:szCs w:val="27"/>
+        </w:rPr>
+        <w:t xml:space="preserve">Realizar un sistema a medida, adaptado exclusivamente a las necesidades de la empresa. El sistema se </w:t>
+      </w:r>
+      <w:r>
+        <w:rPr>
+          <w:color w:val="000000"/>
+          <w:sz w:val="27"/>
+          <w:szCs w:val="27"/>
+        </w:rPr>
+        <w:t>enfocara</w:t>
+      </w:r>
+      <w:r>
+        <w:rPr>
+          <w:color w:val="000000"/>
+          <w:sz w:val="27"/>
+          <w:szCs w:val="27"/>
+        </w:rPr>
+        <w:t xml:space="preserve"> en el control de ventas y stock para optimizar </w:t>
+      </w:r>
+      <w:r>
+        <w:rPr>
+          <w:color w:val="000000"/>
+          <w:sz w:val="27"/>
+          <w:szCs w:val="27"/>
+        </w:rPr>
+        <w:t>la gestión con el cliente</w:t>
+      </w:r>
+      <w:r>
+        <w:rPr>
+          <w:color w:val="000000"/>
+          <w:sz w:val="27"/>
+          <w:szCs w:val="27"/>
+        </w:rPr>
+        <w:t xml:space="preserve"> y darle una estructura más organizada a la empresa, permitiendo así aumentar el número de clientes lo que hará crecer la ferretería</w:t>
+      </w:r>
+      <w:r>
+        <w:rPr>
+          <w:color w:val="000000"/>
+          <w:sz w:val="27"/>
+          <w:szCs w:val="27"/>
+        </w:rPr>
+        <w:t>. Contará con</w:t>
+      </w:r>
+      <w:r>
+        <w:rPr>
+          <w:color w:val="000000"/>
+          <w:sz w:val="27"/>
+          <w:szCs w:val="27"/>
+        </w:rPr>
+        <w:t xml:space="preserve"> una interfaz intuitiva e interactiva que </w:t>
+      </w:r>
+      <w:r>
+        <w:rPr>
+          <w:color w:val="000000"/>
+          <w:sz w:val="27"/>
+          <w:szCs w:val="27"/>
+        </w:rPr>
+        <w:t>permitirá</w:t>
+      </w:r>
+      <w:r>
+        <w:rPr>
+          <w:color w:val="000000"/>
+          <w:sz w:val="27"/>
+          <w:szCs w:val="27"/>
+        </w:rPr>
+        <w:t xml:space="preserve"> a los usuarios obtener una ayuda visual al momento de la venta a clientes, reduciendo los tiempos en la atención y de esta forma evitando esperas innecesarias.</w:t>
+      </w:r>
+      <w:r>
+        <w:rPr>
+          <w:color w:val="000000"/>
+          <w:sz w:val="27"/>
+          <w:szCs w:val="27"/>
+        </w:rPr>
+        <w:t xml:space="preserve"> </w:t>
+      </w:r>
+      <w:r>
+        <w:rPr>
+          <w:color w:val="000000"/>
+          <w:sz w:val="27"/>
+          <w:szCs w:val="27"/>
+        </w:rPr>
+        <w:t xml:space="preserve">Los usuarios (vendedores, administradores, gerente, etc.) que utilicen el sistema notaran un rendimiento considerable y favorable con respecto al sistema manual y al antiguo e ineficiente sistema con el que actualmente cuentan en algunos sectores, ya que nuestro nuevo Sistema está orientado al control de ventas y stock </w:t>
+      </w:r>
+      <w:r>
+        <w:rPr>
+          <w:color w:val="000000"/>
+          <w:sz w:val="27"/>
+          <w:szCs w:val="27"/>
+        </w:rPr>
+        <w:t xml:space="preserve"> </w:t>
+      </w:r>
+      <w:r>
+        <w:rPr>
+          <w:color w:val="000000"/>
+          <w:sz w:val="27"/>
+          <w:szCs w:val="27"/>
+        </w:rPr>
+        <w:t>permitiendo tener un control total sobre la existencia de cada uno de los productos en stock y todos sus movimientos desde su llegada hasta qu</w:t>
+      </w:r>
+      <w:r>
+        <w:rPr>
+          <w:color w:val="000000"/>
+          <w:sz w:val="27"/>
+          <w:szCs w:val="27"/>
+        </w:rPr>
+        <w:t xml:space="preserve">e es vendido a un cliente. Esto implica saber en todo momento donde se </w:t>
+      </w:r>
+      <w:r>
+        <w:rPr>
+          <w:color w:val="000000"/>
+          <w:sz w:val="27"/>
+          <w:szCs w:val="27"/>
+        </w:rPr>
+        <w:t>realizó</w:t>
+      </w:r>
+      <w:r>
+        <w:rPr>
+          <w:color w:val="000000"/>
+          <w:sz w:val="27"/>
+          <w:szCs w:val="27"/>
+        </w:rPr>
+        <w:t xml:space="preserve"> la compra, las cantidades, quien hizo el pedido y </w:t>
+      </w:r>
+      <w:r>
+        <w:rPr>
+          <w:color w:val="000000"/>
+          <w:sz w:val="27"/>
+          <w:szCs w:val="27"/>
+        </w:rPr>
+        <w:t>por qué</w:t>
+      </w:r>
+      <w:r>
+        <w:rPr>
+          <w:color w:val="000000"/>
+          <w:sz w:val="27"/>
+          <w:szCs w:val="27"/>
+        </w:rPr>
+        <w:t xml:space="preserve"> motivo, que empleado realizo una venta y a que cliente, cual es el producto </w:t>
+      </w:r>
+      <w:r>
+        <w:rPr>
+          <w:color w:val="000000"/>
+          <w:sz w:val="27"/>
+          <w:szCs w:val="27"/>
+        </w:rPr>
+        <w:t>más</w:t>
+      </w:r>
+      <w:r>
+        <w:rPr>
+          <w:color w:val="000000"/>
+          <w:sz w:val="27"/>
+          <w:szCs w:val="27"/>
+        </w:rPr>
+        <w:t xml:space="preserve"> vendido, movimientos de caja chica, control de mantenimientos, etc</w:t>
+      </w:r>
+      <w:r>
+        <w:rPr>
+          <w:color w:val="000000"/>
+          <w:sz w:val="27"/>
+          <w:szCs w:val="27"/>
+        </w:rPr>
+        <w:t>.</w:t>
+      </w:r>
+    </w:p>
+    <w:p>
+      <w:pPr>
+        <w:pStyle w:val="NormalWeb"/>
+        <w:rPr>
+          <w:color w:val="000000"/>
+          <w:sz w:val="27"/>
+          <w:szCs w:val="27"/>
+        </w:rPr>
+      </w:pPr>
+      <w:r>
+        <w:rPr>
+          <w:color w:val="000000"/>
+          <w:sz w:val="27"/>
+          <w:szCs w:val="27"/>
+        </w:rPr>
+        <w:t>Los altos mandos de la</w:t>
+      </w:r>
+      <w:r>
+        <w:rPr>
+          <w:color w:val="000000"/>
+          <w:sz w:val="27"/>
+          <w:szCs w:val="27"/>
+        </w:rPr>
+        <w:t xml:space="preserve"> empresa podrán tener información detallada de las compras</w:t>
+      </w:r>
+      <w:r>
+        <w:rPr>
+          <w:color w:val="000000"/>
+          <w:sz w:val="27"/>
+          <w:szCs w:val="27"/>
+        </w:rPr>
+        <w:t>,</w:t>
+      </w:r>
+      <w:r>
+        <w:rPr>
+          <w:color w:val="000000"/>
+          <w:sz w:val="27"/>
+          <w:szCs w:val="27"/>
+        </w:rPr>
+        <w:t xml:space="preserve"> factura</w:t>
+      </w:r>
+      <w:r>
+        <w:rPr>
+          <w:color w:val="000000"/>
+          <w:sz w:val="27"/>
+          <w:szCs w:val="27"/>
+        </w:rPr>
+        <w:t>s</w:t>
+      </w:r>
+      <w:r>
+        <w:rPr>
+          <w:color w:val="000000"/>
+          <w:sz w:val="27"/>
+          <w:szCs w:val="27"/>
+        </w:rPr>
+        <w:t xml:space="preserve">, ventas realizadas, registro de clientes, productos </w:t>
+      </w:r>
+      <w:r>
+        <w:rPr>
+          <w:color w:val="000000"/>
+          <w:sz w:val="27"/>
+          <w:szCs w:val="27"/>
+        </w:rPr>
+        <w:lastRenderedPageBreak/>
+        <w:t>gestionados, etc., cuando lo necesi</w:t>
+      </w:r>
+      <w:r>
+        <w:rPr>
+          <w:color w:val="000000"/>
+          <w:sz w:val="27"/>
+          <w:szCs w:val="27"/>
+        </w:rPr>
+        <w:t xml:space="preserve">te. </w:t>
+      </w:r>
+      <w:r>
+        <w:rPr>
+          <w:color w:val="000000"/>
+          <w:sz w:val="27"/>
+          <w:szCs w:val="27"/>
+        </w:rPr>
+        <w:t>Contará con un informe que refleje el balance semanal, mensual y anual, permitiendo de esta forma analizar las fortalezas y debilidades de la empresa.</w:t>
+      </w:r>
+      <w:r>
+        <w:rPr>
+          <w:color w:val="000000"/>
+          <w:sz w:val="27"/>
+          <w:szCs w:val="27"/>
+        </w:rPr>
+        <w:t xml:space="preserve"> </w:t>
+      </w:r>
+      <w:r>
+        <w:rPr>
+          <w:color w:val="000000"/>
+          <w:sz w:val="27"/>
+          <w:szCs w:val="27"/>
+        </w:rPr>
+        <w:t xml:space="preserve">Con todas estas herramientas </w:t>
+      </w:r>
+      <w:r>
+        <w:rPr>
+          <w:color w:val="000000"/>
+          <w:sz w:val="27"/>
+          <w:szCs w:val="27"/>
+        </w:rPr>
+        <w:t>se podrán</w:t>
+      </w:r>
+      <w:r>
+        <w:rPr>
+          <w:color w:val="000000"/>
+          <w:sz w:val="27"/>
+          <w:szCs w:val="27"/>
+        </w:rPr>
+        <w:t xml:space="preserve"> analizar los datos para tomar las mejores decisiones y lograr un crecimiento</w:t>
+      </w:r>
+      <w:r>
+        <w:rPr>
+          <w:color w:val="000000"/>
+          <w:sz w:val="27"/>
+          <w:szCs w:val="27"/>
+        </w:rPr>
+        <w:t xml:space="preserve"> exponencial</w:t>
+      </w:r>
+      <w:r>
+        <w:rPr>
+          <w:color w:val="000000"/>
+          <w:sz w:val="27"/>
+          <w:szCs w:val="27"/>
+        </w:rPr>
+        <w:t xml:space="preserve"> de la empresa.</w:t>
+      </w:r>
+    </w:p>
+    <w:p>
+      <w:pPr>
+        <w:pStyle w:val="NormalWeb"/>
+        <w:rPr>
+          <w:color w:val="000000"/>
+          <w:sz w:val="27"/>
+          <w:szCs w:val="27"/>
+        </w:rPr>
+      </w:pPr>
+    </w:p>
+    <w:p>
+      <w:pPr>
+        <w:spacing w:line="360" w:lineRule="auto"/>
+        <w:contextualSpacing/>
+        <w:rPr>
+          <w:rFonts w:cs="Arial"/>
+          <w:sz w:val="24"/>
+          <w:szCs w:val="24"/>
+        </w:rPr>
+      </w:pPr>
+    </w:p>
+    <w:p>
+      <w:pPr>
         <w:pStyle w:val="Ttulo2"/>
         <w:rPr>
           <w:rFonts w:eastAsia="Arial" w:cs="Arial"/>
@@ -8363,7 +8725,6 @@
           <w:sz w:val="24"/>
           <w:szCs w:val="24"/>
         </w:rPr>
-        <w:lastRenderedPageBreak/>
         <w:t>Nombre, Apellido, Contraseña, DNI, Teléfono, Dirección, Correo.</w:t>
       </w:r>
     </w:p>
@@ -8496,6 +8857,7 @@
           <w:sz w:val="24"/>
           <w:szCs w:val="24"/>
         </w:rPr>
+        <w:lastRenderedPageBreak/>
         <w:t>Permitir Modificar los daros del producto, dicha operación requiere el Código o el Nombre del producto. Los datos modificables serian:</w:t>
       </w:r>
     </w:p>
@@ -8734,18 +9096,7 @@
           <w:szCs w:val="24"/>
           <w:lang w:val="es-ES"/>
         </w:rPr>
-        <w:t>Mostrar alertas por faltan</w:t>
-      </w:r>
-      <w:bookmarkStart w:id="0" w:name="_GoBack"/>
-      <w:bookmarkEnd w:id="0"/>
-      <w:r>
-        <w:rPr>
-          <w:rFonts w:cs="Arial"/>
-          <w:sz w:val="24"/>
-          <w:szCs w:val="24"/>
-          <w:lang w:val="es-ES"/>
-        </w:rPr>
-        <w:t>tes de productos, cuando la cantidad de estos sea menor a</w:t>
+        <w:t>Mostrar alertas por faltantes de productos, cuando la cantidad de estos sea menor a</w:t>
       </w:r>
       <w:r>
         <w:rPr>
@@ -9037,7 +9388,6 @@
           <w:szCs w:val="24"/>
           <w:lang w:val="es-ES"/>
         </w:rPr>
-        <w:lastRenderedPageBreak/>
         <w:t xml:space="preserve">Permitir consultar los </w:t>
       </w:r>
       <w:r>
@@ -9682,7 +10032,6 @@
           <w:sz w:val="24"/>
           <w:szCs w:val="24"/>
         </w:rPr>
-        <w:lastRenderedPageBreak/>
         <w:t>Permitir Eliminar el pedido, dicha operación requiere el Código del pedido</w:t>
       </w:r>
       <w:r>
@@ -9794,6 +10143,7 @@
           <w:sz w:val="24"/>
           <w:szCs w:val="24"/>
         </w:rPr>
+        <w:lastRenderedPageBreak/>
         <w:t>Gestión Cuenta Corriente</w:t>
       </w:r>
     </w:p>
@@ -10249,7 +10599,6 @@
           <w:sz w:val="24"/>
           <w:szCs w:val="24"/>
         </w:rPr>
-        <w:lastRenderedPageBreak/>
         <w:t>Permitir Eliminar un mantenimiento, dicha operación requiere el Código o el Nombre del cliente</w:t>
       </w:r>
       <w:r>
@@ -10343,6 +10692,7 @@
           <w:sz w:val="24"/>
           <w:szCs w:val="24"/>
         </w:rPr>
+        <w:lastRenderedPageBreak/>
         <w:t>Permitir registrar una capacitación, especificando los siguientes datos:</w:t>
       </w:r>
     </w:p>
@@ -10579,7 +10929,245 @@
           <w:sz w:val="24"/>
           <w:szCs w:val="24"/>
         </w:rPr>
-        <w:t>Ventas Diarias, semanales y mensuales, especificando un detalla, el monto de cada vente y un subtotal.</w:t>
+        <w:t>Ventas: Presenta</w:t>
+      </w:r>
+      <w:r>
+        <w:rPr>
+          <w:rFonts w:cs="Arial"/>
+          <w:sz w:val="24"/>
+          <w:szCs w:val="24"/>
+        </w:rPr>
+        <w:t xml:space="preserve"> </w:t>
+      </w:r>
+      <w:r>
+        <w:rPr>
+          <w:rFonts w:cs="Arial"/>
+          <w:sz w:val="24"/>
+          <w:szCs w:val="24"/>
+        </w:rPr>
+        <w:t xml:space="preserve">fecha de generación de informe, </w:t>
+      </w:r>
+      <w:r>
+        <w:rPr>
+          <w:rFonts w:cs="Arial"/>
+          <w:sz w:val="24"/>
+          <w:szCs w:val="24"/>
+        </w:rPr>
+        <w:t>nombre del emplead</w:t>
+      </w:r>
+      <w:r>
+        <w:rPr>
+          <w:rFonts w:cs="Arial"/>
+          <w:sz w:val="24"/>
+          <w:szCs w:val="24"/>
+        </w:rPr>
+        <w:t>o</w:t>
+      </w:r>
+      <w:r>
+        <w:rPr>
+          <w:rFonts w:cs="Arial"/>
+          <w:sz w:val="24"/>
+          <w:szCs w:val="24"/>
+        </w:rPr>
+        <w:t xml:space="preserve"> que genero el informe, </w:t>
+      </w:r>
+      <w:r>
+        <w:rPr>
+          <w:rFonts w:cs="Arial"/>
+          <w:sz w:val="24"/>
+          <w:szCs w:val="24"/>
+        </w:rPr>
+        <w:t>descripción</w:t>
+      </w:r>
+      <w:r>
+        <w:rPr>
+          <w:rFonts w:cs="Arial"/>
+          <w:sz w:val="24"/>
+          <w:szCs w:val="24"/>
+        </w:rPr>
+        <w:t xml:space="preserve"> del producto vendido, cantidad del producto vendido, nombre del empleado que realizo la venta, precio del producto, código del producto, numero de factura o remito. El informe podrá ser filtrado por las siguientes características:</w:t>
+      </w:r>
+    </w:p>
+    <w:p>
+      <w:pPr>
+        <w:pStyle w:val="Prrafodelista"/>
+        <w:numPr>
+          <w:ilvl w:val="0"/>
+          <w:numId w:val="63"/>
+        </w:numPr>
+        <w:spacing w:line="360" w:lineRule="auto"/>
+        <w:rPr>
+          <w:rFonts w:cs="Arial"/>
+          <w:sz w:val="24"/>
+          <w:szCs w:val="24"/>
+        </w:rPr>
+      </w:pPr>
+      <w:r>
+        <w:rPr>
+          <w:rFonts w:cs="Arial"/>
+          <w:sz w:val="24"/>
+          <w:szCs w:val="24"/>
+        </w:rPr>
+        <w:t>Por</w:t>
+      </w:r>
+      <w:r>
+        <w:rPr>
+          <w:rFonts w:cs="Arial"/>
+          <w:sz w:val="24"/>
+          <w:szCs w:val="24"/>
+        </w:rPr>
+        <w:t xml:space="preserve"> fechas: El informe puede ser filtrado por día</w:t>
+      </w:r>
+      <w:r>
+        <w:rPr>
+          <w:rFonts w:cs="Arial"/>
+          <w:sz w:val="24"/>
+          <w:szCs w:val="24"/>
+        </w:rPr>
+        <w:t xml:space="preserve">, semana, mes, </w:t>
+      </w:r>
+      <w:r>
+        <w:rPr>
+          <w:rFonts w:cs="Arial"/>
+          <w:sz w:val="24"/>
+          <w:szCs w:val="24"/>
+        </w:rPr>
+        <w:t>año</w:t>
+      </w:r>
+      <w:r>
+        <w:rPr>
+          <w:rFonts w:cs="Arial"/>
+          <w:sz w:val="24"/>
+          <w:szCs w:val="24"/>
+        </w:rPr>
+        <w:t>, o cualquier rango de fechas que el empleado quiera asignar, m</w:t>
+      </w:r>
+      <w:r>
+        <w:rPr>
+          <w:rFonts w:cs="Arial"/>
+          <w:sz w:val="24"/>
+          <w:szCs w:val="24"/>
+        </w:rPr>
+        <w:t xml:space="preserve">ostrando los subtotales según las ventas realizadas en </w:t>
+      </w:r>
+      <w:r>
+        <w:rPr>
+          <w:rFonts w:cs="Arial"/>
+          <w:sz w:val="24"/>
+          <w:szCs w:val="24"/>
+        </w:rPr>
+        <w:t xml:space="preserve">dicho rango o fecha </w:t>
+      </w:r>
+      <w:r>
+        <w:rPr>
+          <w:rFonts w:cs="Arial"/>
+          <w:sz w:val="24"/>
+          <w:szCs w:val="24"/>
+        </w:rPr>
+        <w:t>específica</w:t>
+      </w:r>
+      <w:r>
+        <w:rPr>
+          <w:rFonts w:cs="Arial"/>
+          <w:sz w:val="24"/>
+          <w:szCs w:val="24"/>
+        </w:rPr>
+        <w:t>.</w:t>
+      </w:r>
+    </w:p>
+    <w:p>
+      <w:pPr>
+        <w:numPr>
+          <w:ilvl w:val="2"/>
+          <w:numId w:val="21"/>
+        </w:numPr>
+        <w:spacing w:line="360" w:lineRule="auto"/>
+        <w:contextualSpacing/>
+        <w:rPr>
+          <w:rFonts w:cs="Arial"/>
+          <w:sz w:val="24"/>
+          <w:szCs w:val="24"/>
+        </w:rPr>
+      </w:pPr>
+      <w:r>
+        <w:rPr>
+          <w:rFonts w:cs="Arial"/>
+          <w:sz w:val="24"/>
+          <w:szCs w:val="24"/>
+        </w:rPr>
+        <w:t xml:space="preserve">Por productos más vendidos: </w:t>
+      </w:r>
+      <w:r>
+        <w:rPr>
+          <w:rFonts w:cs="Arial"/>
+          <w:sz w:val="24"/>
+          <w:szCs w:val="24"/>
+        </w:rPr>
+        <w:t>Muestra los datos antes mencionados del producto más vendido en un rango de fechas ingresado por el empleado.</w:t>
+      </w:r>
+    </w:p>
+    <w:p>
+      <w:pPr>
+        <w:numPr>
+          <w:ilvl w:val="2"/>
+          <w:numId w:val="21"/>
+        </w:numPr>
+        <w:spacing w:line="360" w:lineRule="auto"/>
+        <w:contextualSpacing/>
+        <w:rPr>
+          <w:rFonts w:cs="Arial"/>
+          <w:sz w:val="24"/>
+          <w:szCs w:val="24"/>
+        </w:rPr>
+      </w:pPr>
+      <w:r>
+        <w:rPr>
+          <w:rFonts w:cs="Arial"/>
+          <w:sz w:val="24"/>
+          <w:szCs w:val="24"/>
+        </w:rPr>
+        <w:lastRenderedPageBreak/>
+        <w:t xml:space="preserve"> </w:t>
+      </w:r>
+      <w:r>
+        <w:rPr>
+          <w:rFonts w:cs="Arial"/>
+          <w:sz w:val="24"/>
+          <w:szCs w:val="24"/>
+        </w:rPr>
+        <w:t xml:space="preserve">Por productos </w:t>
+      </w:r>
+      <w:r>
+        <w:rPr>
+          <w:rFonts w:cs="Arial"/>
+          <w:sz w:val="24"/>
+          <w:szCs w:val="24"/>
+        </w:rPr>
+        <w:t>menos</w:t>
+      </w:r>
+      <w:r>
+        <w:rPr>
+          <w:rFonts w:cs="Arial"/>
+          <w:sz w:val="24"/>
+          <w:szCs w:val="24"/>
+        </w:rPr>
+        <w:t xml:space="preserve"> vendidos: Muestra los datos antes mencionados del producto </w:t>
+      </w:r>
+      <w:r>
+        <w:rPr>
+          <w:rFonts w:cs="Arial"/>
+          <w:sz w:val="24"/>
+          <w:szCs w:val="24"/>
+        </w:rPr>
+        <w:t>menos</w:t>
+      </w:r>
+      <w:r>
+        <w:rPr>
+          <w:rFonts w:cs="Arial"/>
+          <w:sz w:val="24"/>
+          <w:szCs w:val="24"/>
+        </w:rPr>
+        <w:t xml:space="preserve"> vendido en un rango de fechas ingresado por el empleado.</w:t>
       </w:r>
     </w:p>
     <w:p>
@@ -10602,7 +11190,15 @@
           <w:sz w:val="24"/>
           <w:szCs w:val="24"/>
         </w:rPr>
-        <w:t>Ventas según productos (más vendidos y menos vendidos), especificando el nombre del producto, la cantidad vendida, y el monto de la venta.</w:t>
+        <w:t>Productos próximos a agotarse</w:t>
+      </w:r>
+      <w:r>
+        <w:rPr>
+          <w:rFonts w:cs="Arial"/>
+          <w:sz w:val="24"/>
+          <w:szCs w:val="24"/>
+        </w:rPr>
+        <w:t>: Presenta la fecha de generación del informe, nombre del empleado que lo genero, descripción del producto, cantidad del producto, nombre del proveedor, precio del producto, fecha de la última compra del producto.</w:t>
       </w:r>
     </w:p>
     <w:p>
@@ -10625,8 +11221,209 @@
           <w:sz w:val="24"/>
           <w:szCs w:val="24"/>
         </w:rPr>
-        <w:t>Productos próximos a agotarse, especificando el nombre del producto el código del mismo y la cantidad.</w:t>
-      </w:r>
+        <w:t>Gastos</w:t>
+      </w:r>
+      <w:r>
+        <w:rPr>
+          <w:rFonts w:cs="Arial"/>
+          <w:sz w:val="24"/>
+          <w:szCs w:val="24"/>
+        </w:rPr>
+        <w:t>:</w:t>
+      </w:r>
+      <w:r>
+        <w:rPr>
+          <w:rFonts w:cs="Arial"/>
+          <w:sz w:val="24"/>
+          <w:szCs w:val="24"/>
+        </w:rPr>
+        <w:t xml:space="preserve"> </w:t>
+      </w:r>
+      <w:r>
+        <w:rPr>
+          <w:rFonts w:cs="Arial"/>
+          <w:sz w:val="24"/>
+          <w:szCs w:val="24"/>
+        </w:rPr>
+        <w:t>Presenta la fecha de generación del informe, nombre del empleado que lo genero</w:t>
+      </w:r>
+      <w:r>
+        <w:rPr>
+          <w:rFonts w:cs="Arial"/>
+          <w:sz w:val="24"/>
+          <w:szCs w:val="24"/>
+        </w:rPr>
+        <w:t xml:space="preserve">, descripción del gasto realizado, nombre del empleado que realizo el gasto, monto del gasto, fecha del gasto. </w:t>
+      </w:r>
+      <w:r>
+        <w:rPr>
+          <w:rFonts w:cs="Arial"/>
+          <w:sz w:val="24"/>
+          <w:szCs w:val="24"/>
+        </w:rPr>
+        <w:t>El informe podrá ser filtrado por las siguientes características:</w:t>
+      </w:r>
+    </w:p>
+    <w:p>
+      <w:pPr>
+        <w:pStyle w:val="Prrafodelista"/>
+        <w:numPr>
+          <w:ilvl w:val="0"/>
+          <w:numId w:val="63"/>
+        </w:numPr>
+        <w:spacing w:line="360" w:lineRule="auto"/>
+        <w:rPr>
+          <w:rFonts w:cs="Arial"/>
+          <w:sz w:val="24"/>
+          <w:szCs w:val="24"/>
+        </w:rPr>
+      </w:pPr>
+      <w:r>
+        <w:rPr>
+          <w:rFonts w:cs="Arial"/>
+          <w:sz w:val="24"/>
+          <w:szCs w:val="24"/>
+        </w:rPr>
+        <w:t>Por</w:t>
+      </w:r>
+      <w:r>
+        <w:rPr>
+          <w:rFonts w:cs="Arial"/>
+          <w:sz w:val="24"/>
+          <w:szCs w:val="24"/>
+        </w:rPr>
+        <w:t xml:space="preserve"> fechas: El informe puede ser filtrado por día</w:t>
+      </w:r>
+      <w:r>
+        <w:rPr>
+          <w:rFonts w:cs="Arial"/>
+          <w:sz w:val="24"/>
+          <w:szCs w:val="24"/>
+        </w:rPr>
+        <w:t xml:space="preserve">, semana, mes, </w:t>
+      </w:r>
+      <w:r>
+        <w:rPr>
+          <w:rFonts w:cs="Arial"/>
+          <w:sz w:val="24"/>
+          <w:szCs w:val="24"/>
+        </w:rPr>
+        <w:t>año</w:t>
+      </w:r>
+      <w:r>
+        <w:rPr>
+          <w:rFonts w:cs="Arial"/>
+          <w:sz w:val="24"/>
+          <w:szCs w:val="24"/>
+        </w:rPr>
+        <w:t>, o cualquier rango de fechas que el empleado quiera asignar, m</w:t>
+      </w:r>
+      <w:r>
+        <w:rPr>
+          <w:rFonts w:cs="Arial"/>
+          <w:sz w:val="24"/>
+          <w:szCs w:val="24"/>
+        </w:rPr>
+        <w:t xml:space="preserve">ostrando los subtotales según </w:t>
+      </w:r>
+      <w:r>
+        <w:rPr>
+          <w:rFonts w:cs="Arial"/>
+          <w:sz w:val="24"/>
+          <w:szCs w:val="24"/>
+        </w:rPr>
+        <w:t>los</w:t>
+      </w:r>
+      <w:r>
+        <w:rPr>
+          <w:rFonts w:cs="Arial"/>
+          <w:sz w:val="24"/>
+          <w:szCs w:val="24"/>
+        </w:rPr>
+        <w:t xml:space="preserve"> </w:t>
+      </w:r>
+      <w:r>
+        <w:rPr>
+          <w:rFonts w:cs="Arial"/>
+          <w:sz w:val="24"/>
+          <w:szCs w:val="24"/>
+        </w:rPr>
+        <w:t>montos de los gastos realizado</w:t>
+      </w:r>
+      <w:r>
+        <w:rPr>
+          <w:rFonts w:cs="Arial"/>
+          <w:sz w:val="24"/>
+          <w:szCs w:val="24"/>
+        </w:rPr>
+        <w:t xml:space="preserve">s en </w:t>
+      </w:r>
+      <w:r>
+        <w:rPr>
+          <w:rFonts w:cs="Arial"/>
+          <w:sz w:val="24"/>
+          <w:szCs w:val="24"/>
+        </w:rPr>
+        <w:t>dicho rango o fecha específica.</w:t>
+      </w:r>
+    </w:p>
+    <w:p>
+      <w:pPr>
+        <w:pStyle w:val="Prrafodelista"/>
+        <w:numPr>
+          <w:ilvl w:val="0"/>
+          <w:numId w:val="63"/>
+        </w:numPr>
+        <w:spacing w:line="360" w:lineRule="auto"/>
+        <w:rPr>
+          <w:rFonts w:cs="Arial"/>
+          <w:sz w:val="24"/>
+          <w:szCs w:val="24"/>
+        </w:rPr>
+      </w:pPr>
+      <w:r>
+        <w:rPr>
+          <w:rFonts w:cs="Arial"/>
+          <w:sz w:val="24"/>
+          <w:szCs w:val="24"/>
+        </w:rPr>
+        <w:t>Por Monto: Permite ingresar un monto especifico o un rango de valores para que el sistema filtre los gastos que presentan esa característica.</w:t>
+      </w:r>
+    </w:p>
+    <w:p>
+      <w:pPr>
+        <w:pStyle w:val="Prrafodelista"/>
+        <w:numPr>
+          <w:ilvl w:val="0"/>
+          <w:numId w:val="63"/>
+        </w:numPr>
+        <w:spacing w:line="360" w:lineRule="auto"/>
+        <w:rPr>
+          <w:rFonts w:cs="Arial"/>
+          <w:sz w:val="24"/>
+          <w:szCs w:val="24"/>
+        </w:rPr>
+      </w:pPr>
+      <w:r>
+        <w:rPr>
+          <w:rFonts w:cs="Arial"/>
+          <w:sz w:val="24"/>
+          <w:szCs w:val="24"/>
+        </w:rPr>
+        <w:t>Por Empleado: Muestra los gastos realizados por un empleado especifico.</w:t>
+      </w:r>
+    </w:p>
+    <w:p>
+      <w:pPr>
+        <w:spacing w:line="360" w:lineRule="auto"/>
+        <w:ind w:left="1440"/>
+        <w:contextualSpacing/>
+        <w:rPr>
+          <w:rFonts w:cs="Arial"/>
+          <w:sz w:val="24"/>
+          <w:szCs w:val="24"/>
+        </w:rPr>
+      </w:pPr>
     </w:p>
     <w:p>
       <w:pPr>
@@ -10648,60 +11445,177 @@
           <w:sz w:val="24"/>
           <w:szCs w:val="24"/>
         </w:rPr>
-        <w:lastRenderedPageBreak/>
-        <w:t>Gastos diarios, semanales y mensuales, especificando el detalle de cada gasto, el monto de cada gasto y un subtotal.</w:t>
+        <w:t xml:space="preserve">Pedidos: </w:t>
+      </w:r>
+      <w:r>
+        <w:rPr>
+          <w:rFonts w:cs="Arial"/>
+          <w:sz w:val="24"/>
+          <w:szCs w:val="24"/>
+        </w:rPr>
+        <w:t xml:space="preserve">Presenta fecha de generación de informe, nombre del empleado que genero el informe, descripción del producto </w:t>
+      </w:r>
+      <w:r>
+        <w:rPr>
+          <w:rFonts w:cs="Arial"/>
+          <w:sz w:val="24"/>
+          <w:szCs w:val="24"/>
+        </w:rPr>
+        <w:t>pedido</w:t>
+      </w:r>
+      <w:r>
+        <w:rPr>
+          <w:rFonts w:cs="Arial"/>
+          <w:sz w:val="24"/>
+          <w:szCs w:val="24"/>
+        </w:rPr>
+        <w:t xml:space="preserve">, cantidad del producto </w:t>
+      </w:r>
+      <w:r>
+        <w:rPr>
+          <w:rFonts w:cs="Arial"/>
+          <w:sz w:val="24"/>
+          <w:szCs w:val="24"/>
+        </w:rPr>
+        <w:t>pedido</w:t>
+      </w:r>
+      <w:r>
+        <w:rPr>
+          <w:rFonts w:cs="Arial"/>
+          <w:sz w:val="24"/>
+          <w:szCs w:val="24"/>
+        </w:rPr>
+        <w:t xml:space="preserve">, nombre del empleado que realizo la </w:t>
+      </w:r>
+      <w:r>
+        <w:rPr>
+          <w:rFonts w:cs="Arial"/>
+          <w:sz w:val="24"/>
+          <w:szCs w:val="24"/>
+        </w:rPr>
+        <w:t>compra</w:t>
+      </w:r>
+      <w:r>
+        <w:rPr>
+          <w:rFonts w:cs="Arial"/>
+          <w:sz w:val="24"/>
+          <w:szCs w:val="24"/>
+        </w:rPr>
+        <w:t xml:space="preserve">, precio del producto, código del producto, </w:t>
+      </w:r>
+      <w:proofErr w:type="spellStart"/>
+      <w:r>
+        <w:rPr>
+          <w:rFonts w:cs="Arial"/>
+          <w:sz w:val="24"/>
+          <w:szCs w:val="24"/>
+        </w:rPr>
+        <w:t>cuit</w:t>
+      </w:r>
+      <w:proofErr w:type="spellEnd"/>
+      <w:r>
+        <w:rPr>
+          <w:rFonts w:cs="Arial"/>
+          <w:sz w:val="24"/>
+          <w:szCs w:val="24"/>
+        </w:rPr>
+        <w:t xml:space="preserve"> del proveedor, </w:t>
+      </w:r>
+      <w:r>
+        <w:rPr>
+          <w:rFonts w:cs="Arial"/>
+          <w:sz w:val="24"/>
+          <w:szCs w:val="24"/>
+        </w:rPr>
+        <w:t>numero</w:t>
+      </w:r>
+      <w:r>
+        <w:rPr>
+          <w:rFonts w:cs="Arial"/>
+          <w:sz w:val="24"/>
+          <w:szCs w:val="24"/>
+        </w:rPr>
+        <w:t xml:space="preserve"> de factura de la compra</w:t>
+      </w:r>
+      <w:r>
+        <w:rPr>
+          <w:rFonts w:cs="Arial"/>
+          <w:sz w:val="24"/>
+          <w:szCs w:val="24"/>
+        </w:rPr>
+        <w:t>. El informe podrá ser filtrado por las siguientes características:</w:t>
       </w:r>
     </w:p>
     <w:p>
       <w:pPr>
+        <w:pStyle w:val="Prrafodelista"/>
         <w:numPr>
-          <w:ilvl w:val="1"/>
+          <w:ilvl w:val="2"/>
           <w:numId w:val="21"/>
         </w:numPr>
         <w:spacing w:line="360" w:lineRule="auto"/>
-        <w:contextualSpacing/>
-        <w:rPr>
-          <w:rFonts w:cs="Arial"/>
-          <w:sz w:val="24"/>
-          <w:szCs w:val="24"/>
-        </w:rPr>
-      </w:pPr>
-      <w:r>
-        <w:rPr>
-          <w:rFonts w:cs="Arial"/>
-          <w:sz w:val="24"/>
-          <w:szCs w:val="24"/>
-        </w:rPr>
-        <w:t>Pedidos por proveedor, especificando el nombre del proveedor, el rubro y un breve detalle de cada pedido.</w:t>
+        <w:rPr>
+          <w:rFonts w:cs="Arial"/>
+          <w:b/>
+          <w:color w:val="2E74B5" w:themeColor="accent1" w:themeShade="BF"/>
+          <w:sz w:val="24"/>
+          <w:szCs w:val="24"/>
+        </w:rPr>
+      </w:pPr>
+      <w:bookmarkStart w:id="0" w:name="_GoBack"/>
+      <w:bookmarkEnd w:id="0"/>
+      <w:r>
+        <w:rPr>
+          <w:rFonts w:cs="Arial"/>
+          <w:sz w:val="24"/>
+          <w:szCs w:val="24"/>
+        </w:rPr>
+        <w:t xml:space="preserve">Por fechas: El informe puede ser filtrado por día, semana, mes, año, o cualquier rango de fechas que el empleado quiera asignar, mostrando los </w:t>
+      </w:r>
+      <w:r>
+        <w:rPr>
+          <w:rFonts w:cs="Arial"/>
+          <w:sz w:val="24"/>
+          <w:szCs w:val="24"/>
+        </w:rPr>
+        <w:t>datos</w:t>
+      </w:r>
+      <w:r>
+        <w:rPr>
+          <w:rFonts w:cs="Arial"/>
+          <w:sz w:val="24"/>
+          <w:szCs w:val="24"/>
+        </w:rPr>
+        <w:t xml:space="preserve"> </w:t>
+      </w:r>
+      <w:r>
+        <w:rPr>
+          <w:rFonts w:cs="Arial"/>
+          <w:sz w:val="24"/>
+          <w:szCs w:val="24"/>
+        </w:rPr>
+        <w:t>de los pedidos en esas fechas asignadas.</w:t>
       </w:r>
     </w:p>
     <w:p>
       <w:pPr>
-        <w:numPr>
-          <w:ilvl w:val="1"/>
-          <w:numId w:val="21"/>
-        </w:numPr>
         <w:spacing w:line="360" w:lineRule="auto"/>
+        <w:ind w:left="1440"/>
         <w:contextualSpacing/>
-        <w:rPr>
-          <w:rFonts w:cs="Arial"/>
-          <w:sz w:val="24"/>
-          <w:szCs w:val="24"/>
-        </w:rPr>
-      </w:pPr>
-      <w:r>
-        <w:rPr>
-          <w:rFonts w:cs="Arial"/>
-          <w:sz w:val="24"/>
-          <w:szCs w:val="24"/>
-        </w:rPr>
-        <w:t>Costos Mensuales en mercadería.</w:t>
-      </w:r>
+        <w:jc w:val="center"/>
+        <w:rPr>
+          <w:rFonts w:cs="Arial"/>
+          <w:sz w:val="24"/>
+          <w:szCs w:val="24"/>
+        </w:rPr>
+      </w:pPr>
     </w:p>
     <w:p>
       <w:pPr>
         <w:spacing w:line="360" w:lineRule="auto"/>
+        <w:ind w:left="1440"/>
         <w:contextualSpacing/>
+        <w:jc w:val="center"/>
         <w:rPr>
           <w:rFonts w:cs="Arial"/>
           <w:b/>
@@ -11145,7 +12059,6 @@
           <w:szCs w:val="24"/>
           <w:lang w:val="es-ES"/>
         </w:rPr>
-        <w:lastRenderedPageBreak/>
         <w:t>Permitir p</w:t>
       </w:r>
       <w:r>
@@ -11179,6 +12092,7 @@
           <w:szCs w:val="24"/>
           <w:lang w:val="es-ES"/>
         </w:rPr>
+        <w:lastRenderedPageBreak/>
         <w:t>Permitir la planificación de turnos disponibles para la entrega de productos a domicilio (definir los días en los que se harán las entregas y los horarios en los que se harán las entregas).</w:t>
       </w:r>
     </w:p>
@@ -11777,7 +12691,7 @@
           <w:noProof/>
           <w:sz w:val="24"/>
           <w:szCs w:val="24"/>
-          <w:lang w:val="es-ES" w:eastAsia="es-ES"/>
+          <w:lang w:eastAsia="es-AR"/>
         </w:rPr>
         <w:drawing>
           <wp:inline distT="0" distB="0" distL="0" distR="0" wp14:anchorId="41058CDC" wp14:editId="4E92F207">
@@ -14515,7 +15429,7 @@
           <w:noProof/>
           <w:sz w:val="24"/>
           <w:szCs w:val="24"/>
-          <w:lang w:val="es-ES" w:eastAsia="es-ES"/>
+          <w:lang w:eastAsia="es-AR"/>
         </w:rPr>
         <w:drawing>
           <wp:inline distT="0" distB="0" distL="0" distR="0" wp14:anchorId="09AC85BA" wp14:editId="0CEAB178">
@@ -16892,7 +17806,7 @@
       <w:r>
         <w:rPr>
           <w:noProof/>
-          <w:lang w:val="es-ES" w:eastAsia="es-ES"/>
+          <w:lang w:eastAsia="es-AR"/>
         </w:rPr>
         <w:drawing>
           <wp:inline distT="0" distB="0" distL="0" distR="0" wp14:anchorId="3B7DB2DE" wp14:editId="11CAEFB7">
@@ -19173,7 +20087,7 @@
       <w:r>
         <w:rPr>
           <w:noProof/>
-          <w:lang w:val="es-ES" w:eastAsia="es-ES"/>
+          <w:lang w:eastAsia="es-AR"/>
         </w:rPr>
         <w:drawing>
           <wp:inline distT="0" distB="0" distL="0" distR="0" wp14:anchorId="2AF653A3" wp14:editId="7DB84341">
@@ -21347,7 +22261,7 @@
       <w:r>
         <w:rPr>
           <w:noProof/>
-          <w:lang w:val="es-ES" w:eastAsia="es-ES"/>
+          <w:lang w:eastAsia="es-AR"/>
         </w:rPr>
         <w:drawing>
           <wp:inline distT="0" distB="0" distL="0" distR="0" wp14:anchorId="6E4D629A" wp14:editId="212A4F61">
@@ -24042,7 +24956,6 @@
                 <w:sz w:val="24"/>
                 <w:szCs w:val="24"/>
               </w:rPr>
-              <w:lastRenderedPageBreak/>
               <w:t xml:space="preserve">El sistema </w:t>
             </w:r>
             <w:r>
@@ -24269,7 +25182,7 @@
       <w:r>
         <w:rPr>
           <w:noProof/>
-          <w:lang w:val="es-ES" w:eastAsia="es-ES"/>
+          <w:lang w:eastAsia="es-AR"/>
         </w:rPr>
         <w:drawing>
           <wp:inline distT="0" distB="0" distL="0" distR="0" wp14:anchorId="735FCEEB" wp14:editId="0D60E16A">
@@ -27127,7 +28040,7 @@
       <w:r>
         <w:rPr>
           <w:noProof/>
-          <w:lang w:val="es-ES" w:eastAsia="es-ES"/>
+          <w:lang w:eastAsia="es-AR"/>
         </w:rPr>
         <w:drawing>
           <wp:inline distT="0" distB="0" distL="0" distR="0" wp14:anchorId="09C51C68" wp14:editId="1CE3E2DD">
@@ -29033,7 +29946,6 @@
                 <w:sz w:val="24"/>
                 <w:szCs w:val="24"/>
               </w:rPr>
-              <w:lastRenderedPageBreak/>
               <w:t xml:space="preserve">El sistema elimina el </w:t>
             </w:r>
             <w:r>
@@ -29662,7 +30574,7 @@
           <w:noProof/>
           <w:sz w:val="24"/>
           <w:szCs w:val="24"/>
-          <w:lang w:val="es-ES" w:eastAsia="es-ES"/>
+          <w:lang w:eastAsia="es-AR"/>
         </w:rPr>
         <w:drawing>
           <wp:inline distT="0" distB="0" distL="0" distR="0" wp14:anchorId="2895F359" wp14:editId="32A3BF9A">
@@ -32442,7 +33354,7 @@
       <w:r>
         <w:rPr>
           <w:noProof/>
-          <w:lang w:val="es-ES" w:eastAsia="es-ES"/>
+          <w:lang w:eastAsia="es-AR"/>
         </w:rPr>
         <w:drawing>
           <wp:inline distT="0" distB="0" distL="0" distR="0" wp14:anchorId="751BADEA" wp14:editId="4E168715">
@@ -34576,7 +35488,7 @@
       <w:r>
         <w:rPr>
           <w:noProof/>
-          <w:lang w:val="es-ES" w:eastAsia="es-ES"/>
+          <w:lang w:eastAsia="es-AR"/>
         </w:rPr>
         <w:drawing>
           <wp:inline distT="0" distB="0" distL="0" distR="0" wp14:anchorId="6B4C05E6" wp14:editId="757B5CA4">
@@ -35849,7 +36761,7 @@
       <w:r>
         <w:rPr>
           <w:noProof/>
-          <w:lang w:val="es-ES" w:eastAsia="es-ES"/>
+          <w:lang w:eastAsia="es-AR"/>
         </w:rPr>
         <w:drawing>
           <wp:inline distT="0" distB="0" distL="0" distR="0" wp14:anchorId="72087516" wp14:editId="28E1632D">
@@ -38610,7 +39522,7 @@
         <w:szCs w:val="24"/>
         <w:lang w:val="es-ES"/>
       </w:rPr>
-      <w:t>20</w:t>
+      <w:t>34</w:t>
     </w:r>
     <w:r>
       <w:rPr>
@@ -38665,7 +39577,7 @@
         <w:szCs w:val="24"/>
         <w:lang w:val="es-ES"/>
       </w:rPr>
-      <w:t>47</w:t>
+      <w:t>49</w:t>
     </w:r>
     <w:r>
       <w:rPr>
@@ -38720,7 +39632,7 @@
     <w:r>
       <w:rPr>
         <w:noProof/>
-        <w:lang w:val="es-ES" w:eastAsia="es-ES"/>
+        <w:lang w:eastAsia="es-AR"/>
       </w:rPr>
       <mc:AlternateContent>
         <mc:Choice Requires="wps">
@@ -38908,15 +39820,15 @@
         <v:path o:extrusionok="f" gradientshapeok="t" o:connecttype="rect"/>
         <o:lock v:ext="edit" aspectratio="t"/>
       </v:shapetype>
-      <v:shape id="_x0000_i1031" type="#_x0000_t75" style="width:11.25pt;height:11.25pt" o:bullet="t">
+      <v:shape id="_x0000_i1048" type="#_x0000_t75" style="width:11.25pt;height:11.25pt" o:bullet="t">
         <v:imagedata r:id="rId1" o:title="msoD25C"/>
       </v:shape>
     </w:pict>
   </w:numPicBullet>
-  <w:abstractNum w:abstractNumId="0">
+  <w:abstractNum w:abstractNumId="0" w15:restartNumberingAfterBreak="0">
     <w:nsid w:val="02A64272"/>
     <w:multiLevelType w:val="hybridMultilevel"/>
-    <w:tmpl w:val="5D10BFD8"/>
+    <w:tmpl w:val="5C3AAF3A"/>
     <w:lvl w:ilvl="0" w:tplc="2C0A0001">
       <w:start w:val="1"/>
       <w:numFmt w:val="bullet"/>
@@ -38942,92 +39854,92 @@
         <w:rFonts w:ascii="Symbol" w:hAnsi="Symbol" w:hint="default"/>
       </w:rPr>
     </w:lvl>
-    <w:lvl w:ilvl="2" w:tplc="2C0A0005" w:tentative="1">
+    <w:lvl w:ilvl="2" w:tplc="2C0A000B">
+      <w:start w:val="1"/>
+      <w:numFmt w:val="bullet"/>
+      <w:lvlText w:val=""/>
+      <w:lvlJc w:val="left"/>
+      <w:pPr>
+        <w:ind w:left="2160" w:hanging="360"/>
+      </w:pPr>
+      <w:rPr>
+        <w:rFonts w:ascii="Wingdings" w:hAnsi="Wingdings" w:hint="default"/>
+      </w:rPr>
+    </w:lvl>
+    <w:lvl w:ilvl="3" w:tplc="2C0A0001" w:tentative="1">
+      <w:start w:val="1"/>
+      <w:numFmt w:val="bullet"/>
+      <w:lvlText w:val=""/>
+      <w:lvlJc w:val="left"/>
+      <w:pPr>
+        <w:ind w:left="2880" w:hanging="360"/>
+      </w:pPr>
+      <w:rPr>
+        <w:rFonts w:ascii="Symbol" w:hAnsi="Symbol" w:hint="default"/>
+      </w:rPr>
+    </w:lvl>
+    <w:lvl w:ilvl="4" w:tplc="2C0A0003" w:tentative="1">
+      <w:start w:val="1"/>
+      <w:numFmt w:val="bullet"/>
+      <w:lvlText w:val="o"/>
+      <w:lvlJc w:val="left"/>
+      <w:pPr>
+        <w:ind w:left="3600" w:hanging="360"/>
+      </w:pPr>
+      <w:rPr>
+        <w:rFonts w:ascii="Courier New" w:hAnsi="Courier New" w:cs="Courier New" w:hint="default"/>
+      </w:rPr>
+    </w:lvl>
+    <w:lvl w:ilvl="5" w:tplc="2C0A0005" w:tentative="1">
       <w:start w:val="1"/>
       <w:numFmt w:val="bullet"/>
       <w:lvlText w:val=""/>
       <w:lvlJc w:val="left"/>
       <w:pPr>
-        <w:ind w:left="2160" w:hanging="360"/>
+        <w:ind w:left="4320" w:hanging="360"/>
       </w:pPr>
       <w:rPr>
         <w:rFonts w:ascii="Wingdings" w:hAnsi="Wingdings" w:hint="default"/>
       </w:rPr>
     </w:lvl>
-    <w:lvl w:ilvl="3" w:tplc="2C0A0001" w:tentative="1">
+    <w:lvl w:ilvl="6" w:tplc="2C0A0001" w:tentative="1">
       <w:start w:val="1"/>
       <w:numFmt w:val="bullet"/>
       <w:lvlText w:val=""/>
       <w:lvlJc w:val="left"/>
       <w:pPr>
-        <w:ind w:left="2880" w:hanging="360"/>
+        <w:ind w:left="5040" w:hanging="360"/>
       </w:pPr>
       <w:rPr>
         <w:rFonts w:ascii="Symbol" w:hAnsi="Symbol" w:hint="default"/>
       </w:rPr>
     </w:lvl>
-    <w:lvl w:ilvl="4" w:tplc="2C0A0003" w:tentative="1">
+    <w:lvl w:ilvl="7" w:tplc="2C0A0003" w:tentative="1">
       <w:start w:val="1"/>
       <w:numFmt w:val="bullet"/>
       <w:lvlText w:val="o"/>
       <w:lvlJc w:val="left"/>
       <w:pPr>
-        <w:ind w:left="3600" w:hanging="360"/>
+        <w:ind w:left="5760" w:hanging="360"/>
       </w:pPr>
       <w:rPr>
         <w:rFonts w:ascii="Courier New" w:hAnsi="Courier New" w:cs="Courier New" w:hint="default"/>
       </w:rPr>
     </w:lvl>
-    <w:lvl w:ilvl="5" w:tplc="2C0A0005" w:tentative="1">
+    <w:lvl w:ilvl="8" w:tplc="2C0A0005" w:tentative="1">
       <w:start w:val="1"/>
       <w:numFmt w:val="bullet"/>
       <w:lvlText w:val=""/>
       <w:lvlJc w:val="left"/>
       <w:pPr>
-        <w:ind w:left="4320" w:hanging="360"/>
+        <w:ind w:left="6480" w:hanging="360"/>
       </w:pPr>
       <w:rPr>
         <w:rFonts w:ascii="Wingdings" w:hAnsi="Wingdings" w:hint="default"/>
       </w:rPr>
     </w:lvl>
-    <w:lvl w:ilvl="6" w:tplc="2C0A0001" w:tentative="1">
-      <w:start w:val="1"/>
-      <w:numFmt w:val="bullet"/>
-      <w:lvlText w:val=""/>
-      <w:lvlJc w:val="left"/>
-      <w:pPr>
-        <w:ind w:left="5040" w:hanging="360"/>
-      </w:pPr>
-      <w:rPr>
-        <w:rFonts w:ascii="Symbol" w:hAnsi="Symbol" w:hint="default"/>
-      </w:rPr>
-    </w:lvl>
-    <w:lvl w:ilvl="7" w:tplc="2C0A0003" w:tentative="1">
-      <w:start w:val="1"/>
-      <w:numFmt w:val="bullet"/>
-      <w:lvlText w:val="o"/>
-      <w:lvlJc w:val="left"/>
-      <w:pPr>
-        <w:ind w:left="5760" w:hanging="360"/>
-      </w:pPr>
-      <w:rPr>
-        <w:rFonts w:ascii="Courier New" w:hAnsi="Courier New" w:cs="Courier New" w:hint="default"/>
-      </w:rPr>
-    </w:lvl>
-    <w:lvl w:ilvl="8" w:tplc="2C0A0005" w:tentative="1">
-      <w:start w:val="1"/>
-      <w:numFmt w:val="bullet"/>
-      <w:lvlText w:val=""/>
-      <w:lvlJc w:val="left"/>
-      <w:pPr>
-        <w:ind w:left="6480" w:hanging="360"/>
-      </w:pPr>
-      <w:rPr>
-        <w:rFonts w:ascii="Wingdings" w:hAnsi="Wingdings" w:hint="default"/>
-      </w:rPr>
-    </w:lvl>
   </w:abstractNum>
-  <w:abstractNum w:abstractNumId="1">
+  <w:abstractNum w:abstractNumId="1" w15:restartNumberingAfterBreak="0">
     <w:nsid w:val="046B1D6A"/>
     <w:multiLevelType w:val="hybridMultilevel"/>
     <w:tmpl w:val="E438C23A"/>
@@ -39113,7 +40025,120 @@
       </w:pPr>
     </w:lvl>
   </w:abstractNum>
-  <w:abstractNum w:abstractNumId="2">
+  <w:abstractNum w:abstractNumId="2" w15:restartNumberingAfterBreak="0">
+    <w:nsid w:val="04CA7A04"/>
+    <w:multiLevelType w:val="hybridMultilevel"/>
+    <w:tmpl w:val="95B015F4"/>
+    <w:lvl w:ilvl="0" w:tplc="2C0A000B">
+      <w:start w:val="1"/>
+      <w:numFmt w:val="bullet"/>
+      <w:lvlText w:val=""/>
+      <w:lvlJc w:val="left"/>
+      <w:pPr>
+        <w:ind w:left="2160" w:hanging="360"/>
+      </w:pPr>
+      <w:rPr>
+        <w:rFonts w:ascii="Wingdings" w:hAnsi="Wingdings" w:hint="default"/>
+      </w:rPr>
+    </w:lvl>
+    <w:lvl w:ilvl="1" w:tplc="2C0A0003" w:tentative="1">
+      <w:start w:val="1"/>
+      <w:numFmt w:val="bullet"/>
+      <w:lvlText w:val="o"/>
+      <w:lvlJc w:val="left"/>
+      <w:pPr>
+        <w:ind w:left="2880" w:hanging="360"/>
+      </w:pPr>
+      <w:rPr>
+        <w:rFonts w:ascii="Courier New" w:hAnsi="Courier New" w:cs="Courier New" w:hint="default"/>
+      </w:rPr>
+    </w:lvl>
+    <w:lvl w:ilvl="2" w:tplc="2C0A0005" w:tentative="1">
+      <w:start w:val="1"/>
+      <w:numFmt w:val="bullet"/>
+      <w:lvlText w:val=""/>
+      <w:lvlJc w:val="left"/>
+      <w:pPr>
+        <w:ind w:left="3600" w:hanging="360"/>
+      </w:pPr>
+      <w:rPr>
+        <w:rFonts w:ascii="Wingdings" w:hAnsi="Wingdings" w:hint="default"/>
+      </w:rPr>
+    </w:lvl>
+    <w:lvl w:ilvl="3" w:tplc="2C0A0001" w:tentative="1">
+      <w:start w:val="1"/>
+      <w:numFmt w:val="bullet"/>
+      <w:lvlText w:val=""/>
+      <w:lvlJc w:val="left"/>
+      <w:pPr>
+        <w:ind w:left="4320" w:hanging="360"/>
+      </w:pPr>
+      <w:rPr>
+        <w:rFonts w:ascii="Symbol" w:hAnsi="Symbol" w:hint="default"/>
+      </w:rPr>
+    </w:lvl>
+    <w:lvl w:ilvl="4" w:tplc="2C0A0003" w:tentative="1">
+      <w:start w:val="1"/>
+      <w:numFmt w:val="bullet"/>
+      <w:lvlText w:val="o"/>
+      <w:lvlJc w:val="left"/>
+      <w:pPr>
+        <w:ind w:left="5040" w:hanging="360"/>
+      </w:pPr>
+      <w:rPr>
+        <w:rFonts w:ascii="Courier New" w:hAnsi="Courier New" w:cs="Courier New" w:hint="default"/>
+      </w:rPr>
+    </w:lvl>
+    <w:lvl w:ilvl="5" w:tplc="2C0A0005" w:tentative="1">
+      <w:start w:val="1"/>
+      <w:numFmt w:val="bullet"/>
+      <w:lvlText w:val=""/>
+      <w:lvlJc w:val="left"/>
+      <w:pPr>
+        <w:ind w:left="5760" w:hanging="360"/>
+      </w:pPr>
+      <w:rPr>
+        <w:rFonts w:ascii="Wingdings" w:hAnsi="Wingdings" w:hint="default"/>
+      </w:rPr>
+    </w:lvl>
+    <w:lvl w:ilvl="6" w:tplc="2C0A0001" w:tentative="1">
+      <w:start w:val="1"/>
+      <w:numFmt w:val="bullet"/>
+      <w:lvlText w:val=""/>
+      <w:lvlJc w:val="left"/>
+      <w:pPr>
+        <w:ind w:left="6480" w:hanging="360"/>
+      </w:pPr>
+      <w:rPr>
+        <w:rFonts w:ascii="Symbol" w:hAnsi="Symbol" w:hint="default"/>
+      </w:rPr>
+    </w:lvl>
+    <w:lvl w:ilvl="7" w:tplc="2C0A0003" w:tentative="1">
+      <w:start w:val="1"/>
+      <w:numFmt w:val="bullet"/>
+      <w:lvlText w:val="o"/>
+      <w:lvlJc w:val="left"/>
+      <w:pPr>
+        <w:ind w:left="7200" w:hanging="360"/>
+      </w:pPr>
+      <w:rPr>
+        <w:rFonts w:ascii="Courier New" w:hAnsi="Courier New" w:cs="Courier New" w:hint="default"/>
+      </w:rPr>
+    </w:lvl>
+    <w:lvl w:ilvl="8" w:tplc="2C0A0005" w:tentative="1">
+      <w:start w:val="1"/>
+      <w:numFmt w:val="bullet"/>
+      <w:lvlText w:val=""/>
+      <w:lvlJc w:val="left"/>
+      <w:pPr>
+        <w:ind w:left="7920" w:hanging="360"/>
+      </w:pPr>
+      <w:rPr>
+        <w:rFonts w:ascii="Wingdings" w:hAnsi="Wingdings" w:hint="default"/>
+      </w:rPr>
+    </w:lvl>
+  </w:abstractNum>
+  <w:abstractNum w:abstractNumId="3" w15:restartNumberingAfterBreak="0">
     <w:nsid w:val="07382149"/>
     <w:multiLevelType w:val="hybridMultilevel"/>
     <w:tmpl w:val="E438C23A"/>
@@ -39199,7 +40224,7 @@
       </w:pPr>
     </w:lvl>
   </w:abstractNum>
-  <w:abstractNum w:abstractNumId="3">
+  <w:abstractNum w:abstractNumId="4" w15:restartNumberingAfterBreak="0">
     <w:nsid w:val="0A727695"/>
     <w:multiLevelType w:val="hybridMultilevel"/>
     <w:tmpl w:val="F8DEF72C"/>
@@ -39312,7 +40337,7 @@
       </w:rPr>
     </w:lvl>
   </w:abstractNum>
-  <w:abstractNum w:abstractNumId="4">
+  <w:abstractNum w:abstractNumId="5" w15:restartNumberingAfterBreak="0">
     <w:nsid w:val="112A1CB2"/>
     <w:multiLevelType w:val="hybridMultilevel"/>
     <w:tmpl w:val="E438C23A"/>
@@ -39398,7 +40423,7 @@
       </w:pPr>
     </w:lvl>
   </w:abstractNum>
-  <w:abstractNum w:abstractNumId="5">
+  <w:abstractNum w:abstractNumId="6" w15:restartNumberingAfterBreak="0">
     <w:nsid w:val="1193613D"/>
     <w:multiLevelType w:val="hybridMultilevel"/>
     <w:tmpl w:val="E438C23A"/>
@@ -39484,7 +40509,7 @@
       </w:pPr>
     </w:lvl>
   </w:abstractNum>
-  <w:abstractNum w:abstractNumId="6">
+  <w:abstractNum w:abstractNumId="7" w15:restartNumberingAfterBreak="0">
     <w:nsid w:val="15807F11"/>
     <w:multiLevelType w:val="hybridMultilevel"/>
     <w:tmpl w:val="E438C23A"/>
@@ -39570,7 +40595,7 @@
       </w:pPr>
     </w:lvl>
   </w:abstractNum>
-  <w:abstractNum w:abstractNumId="7">
+  <w:abstractNum w:abstractNumId="8" w15:restartNumberingAfterBreak="0">
     <w:nsid w:val="16E50577"/>
     <w:multiLevelType w:val="hybridMultilevel"/>
     <w:tmpl w:val="E438C23A"/>
@@ -39656,7 +40681,7 @@
       </w:pPr>
     </w:lvl>
   </w:abstractNum>
-  <w:abstractNum w:abstractNumId="8">
+  <w:abstractNum w:abstractNumId="9" w15:restartNumberingAfterBreak="0">
     <w:nsid w:val="18EF41C9"/>
     <w:multiLevelType w:val="hybridMultilevel"/>
     <w:tmpl w:val="E438C23A"/>
@@ -39742,7 +40767,7 @@
       </w:pPr>
     </w:lvl>
   </w:abstractNum>
-  <w:abstractNum w:abstractNumId="9">
+  <w:abstractNum w:abstractNumId="10" w15:restartNumberingAfterBreak="0">
     <w:nsid w:val="19074F48"/>
     <w:multiLevelType w:val="hybridMultilevel"/>
     <w:tmpl w:val="E438C23A"/>
@@ -39828,7 +40853,7 @@
       </w:pPr>
     </w:lvl>
   </w:abstractNum>
-  <w:abstractNum w:abstractNumId="10">
+  <w:abstractNum w:abstractNumId="11" w15:restartNumberingAfterBreak="0">
     <w:nsid w:val="1AE62AE2"/>
     <w:multiLevelType w:val="hybridMultilevel"/>
     <w:tmpl w:val="E438C23A"/>
@@ -39914,7 +40939,7 @@
       </w:pPr>
     </w:lvl>
   </w:abstractNum>
-  <w:abstractNum w:abstractNumId="11">
+  <w:abstractNum w:abstractNumId="12" w15:restartNumberingAfterBreak="0">
     <w:nsid w:val="1D4C34BA"/>
     <w:multiLevelType w:val="hybridMultilevel"/>
     <w:tmpl w:val="4CBE695E"/>
@@ -40028,7 +41053,7 @@
       </w:rPr>
     </w:lvl>
   </w:abstractNum>
-  <w:abstractNum w:abstractNumId="12">
+  <w:abstractNum w:abstractNumId="13" w15:restartNumberingAfterBreak="0">
     <w:nsid w:val="20E82C24"/>
     <w:multiLevelType w:val="hybridMultilevel"/>
     <w:tmpl w:val="E438C23A"/>
@@ -40114,7 +41139,7 @@
       </w:pPr>
     </w:lvl>
   </w:abstractNum>
-  <w:abstractNum w:abstractNumId="13">
+  <w:abstractNum w:abstractNumId="14" w15:restartNumberingAfterBreak="0">
     <w:nsid w:val="21A874F9"/>
     <w:multiLevelType w:val="multilevel"/>
     <w:tmpl w:val="A9C2EA1E"/>
@@ -40263,7 +41288,7 @@
       </w:rPr>
     </w:lvl>
   </w:abstractNum>
-  <w:abstractNum w:abstractNumId="14">
+  <w:abstractNum w:abstractNumId="15" w15:restartNumberingAfterBreak="0">
     <w:nsid w:val="25BB2F85"/>
     <w:multiLevelType w:val="hybridMultilevel"/>
     <w:tmpl w:val="E438C23A"/>
@@ -40349,7 +41374,7 @@
       </w:pPr>
     </w:lvl>
   </w:abstractNum>
-  <w:abstractNum w:abstractNumId="15">
+  <w:abstractNum w:abstractNumId="16" w15:restartNumberingAfterBreak="0">
     <w:nsid w:val="2BDA01B1"/>
     <w:multiLevelType w:val="hybridMultilevel"/>
     <w:tmpl w:val="E438C23A"/>
@@ -40435,7 +41460,7 @@
       </w:pPr>
     </w:lvl>
   </w:abstractNum>
-  <w:abstractNum w:abstractNumId="16">
+  <w:abstractNum w:abstractNumId="17" w15:restartNumberingAfterBreak="0">
     <w:nsid w:val="2C92183C"/>
     <w:multiLevelType w:val="hybridMultilevel"/>
     <w:tmpl w:val="E438C23A"/>
@@ -40521,7 +41546,7 @@
       </w:pPr>
     </w:lvl>
   </w:abstractNum>
-  <w:abstractNum w:abstractNumId="17">
+  <w:abstractNum w:abstractNumId="18" w15:restartNumberingAfterBreak="0">
     <w:nsid w:val="32A65AE5"/>
     <w:multiLevelType w:val="hybridMultilevel"/>
     <w:tmpl w:val="7376DCA0"/>
@@ -40634,7 +41659,7 @@
       </w:rPr>
     </w:lvl>
   </w:abstractNum>
-  <w:abstractNum w:abstractNumId="18">
+  <w:abstractNum w:abstractNumId="19" w15:restartNumberingAfterBreak="0">
     <w:nsid w:val="345C5C75"/>
     <w:multiLevelType w:val="hybridMultilevel"/>
     <w:tmpl w:val="E438C23A"/>
@@ -40720,7 +41745,7 @@
       </w:pPr>
     </w:lvl>
   </w:abstractNum>
-  <w:abstractNum w:abstractNumId="19">
+  <w:abstractNum w:abstractNumId="20" w15:restartNumberingAfterBreak="0">
     <w:nsid w:val="35A003E1"/>
     <w:multiLevelType w:val="hybridMultilevel"/>
     <w:tmpl w:val="E438C23A"/>
@@ -40806,7 +41831,7 @@
       </w:pPr>
     </w:lvl>
   </w:abstractNum>
-  <w:abstractNum w:abstractNumId="20">
+  <w:abstractNum w:abstractNumId="21" w15:restartNumberingAfterBreak="0">
     <w:nsid w:val="35B47022"/>
     <w:multiLevelType w:val="hybridMultilevel"/>
     <w:tmpl w:val="0EF2A444"/>
@@ -40919,7 +41944,7 @@
       </w:rPr>
     </w:lvl>
   </w:abstractNum>
-  <w:abstractNum w:abstractNumId="21">
+  <w:abstractNum w:abstractNumId="22" w15:restartNumberingAfterBreak="0">
     <w:nsid w:val="3667449D"/>
     <w:multiLevelType w:val="hybridMultilevel"/>
     <w:tmpl w:val="E438C23A"/>
@@ -41005,7 +42030,7 @@
       </w:pPr>
     </w:lvl>
   </w:abstractNum>
-  <w:abstractNum w:abstractNumId="22">
+  <w:abstractNum w:abstractNumId="23" w15:restartNumberingAfterBreak="0">
     <w:nsid w:val="39455621"/>
     <w:multiLevelType w:val="hybridMultilevel"/>
     <w:tmpl w:val="E438C23A"/>
@@ -41091,7 +42116,7 @@
       </w:pPr>
     </w:lvl>
   </w:abstractNum>
-  <w:abstractNum w:abstractNumId="23">
+  <w:abstractNum w:abstractNumId="24" w15:restartNumberingAfterBreak="0">
     <w:nsid w:val="39F521E7"/>
     <w:multiLevelType w:val="hybridMultilevel"/>
     <w:tmpl w:val="B8A28E3C"/>
@@ -41204,7 +42229,7 @@
       </w:rPr>
     </w:lvl>
   </w:abstractNum>
-  <w:abstractNum w:abstractNumId="24">
+  <w:abstractNum w:abstractNumId="25" w15:restartNumberingAfterBreak="0">
     <w:nsid w:val="3C042AD6"/>
     <w:multiLevelType w:val="hybridMultilevel"/>
     <w:tmpl w:val="E438C23A"/>
@@ -41290,7 +42315,7 @@
       </w:pPr>
     </w:lvl>
   </w:abstractNum>
-  <w:abstractNum w:abstractNumId="25">
+  <w:abstractNum w:abstractNumId="26" w15:restartNumberingAfterBreak="0">
     <w:nsid w:val="3D005D6C"/>
     <w:multiLevelType w:val="hybridMultilevel"/>
     <w:tmpl w:val="E438C23A"/>
@@ -41376,7 +42401,7 @@
       </w:pPr>
     </w:lvl>
   </w:abstractNum>
-  <w:abstractNum w:abstractNumId="26">
+  <w:abstractNum w:abstractNumId="27" w15:restartNumberingAfterBreak="0">
     <w:nsid w:val="3EFD24EB"/>
     <w:multiLevelType w:val="hybridMultilevel"/>
     <w:tmpl w:val="E438C23A"/>
@@ -41462,7 +42487,7 @@
       </w:pPr>
     </w:lvl>
   </w:abstractNum>
-  <w:abstractNum w:abstractNumId="27">
+  <w:abstractNum w:abstractNumId="28" w15:restartNumberingAfterBreak="0">
     <w:nsid w:val="3F4917EA"/>
     <w:multiLevelType w:val="hybridMultilevel"/>
     <w:tmpl w:val="E438C23A"/>
@@ -41548,7 +42573,7 @@
       </w:pPr>
     </w:lvl>
   </w:abstractNum>
-  <w:abstractNum w:abstractNumId="28">
+  <w:abstractNum w:abstractNumId="29" w15:restartNumberingAfterBreak="0">
     <w:nsid w:val="45410DCD"/>
     <w:multiLevelType w:val="hybridMultilevel"/>
     <w:tmpl w:val="E438C23A"/>
@@ -41634,7 +42659,7 @@
       </w:pPr>
     </w:lvl>
   </w:abstractNum>
-  <w:abstractNum w:abstractNumId="29">
+  <w:abstractNum w:abstractNumId="30" w15:restartNumberingAfterBreak="0">
     <w:nsid w:val="45AD51E3"/>
     <w:multiLevelType w:val="hybridMultilevel"/>
     <w:tmpl w:val="5D3074DA"/>
@@ -41747,7 +42772,7 @@
       </w:rPr>
     </w:lvl>
   </w:abstractNum>
-  <w:abstractNum w:abstractNumId="30">
+  <w:abstractNum w:abstractNumId="31" w15:restartNumberingAfterBreak="0">
     <w:nsid w:val="4C7D1E47"/>
     <w:multiLevelType w:val="hybridMultilevel"/>
     <w:tmpl w:val="E438C23A"/>
@@ -41833,7 +42858,7 @@
       </w:pPr>
     </w:lvl>
   </w:abstractNum>
-  <w:abstractNum w:abstractNumId="31">
+  <w:abstractNum w:abstractNumId="32" w15:restartNumberingAfterBreak="0">
     <w:nsid w:val="4E403E8C"/>
     <w:multiLevelType w:val="hybridMultilevel"/>
     <w:tmpl w:val="6D9C901C"/>
@@ -41946,7 +42971,7 @@
       </w:rPr>
     </w:lvl>
   </w:abstractNum>
-  <w:abstractNum w:abstractNumId="32">
+  <w:abstractNum w:abstractNumId="33" w15:restartNumberingAfterBreak="0">
     <w:nsid w:val="4E945BD6"/>
     <w:multiLevelType w:val="hybridMultilevel"/>
     <w:tmpl w:val="E438C23A"/>
@@ -42032,7 +43057,7 @@
       </w:pPr>
     </w:lvl>
   </w:abstractNum>
-  <w:abstractNum w:abstractNumId="33">
+  <w:abstractNum w:abstractNumId="34" w15:restartNumberingAfterBreak="0">
     <w:nsid w:val="4EE436D9"/>
     <w:multiLevelType w:val="hybridMultilevel"/>
     <w:tmpl w:val="46C8FA0C"/>
@@ -42146,7 +43171,7 @@
       </w:rPr>
     </w:lvl>
   </w:abstractNum>
-  <w:abstractNum w:abstractNumId="34">
+  <w:abstractNum w:abstractNumId="35" w15:restartNumberingAfterBreak="0">
     <w:nsid w:val="515B5D09"/>
     <w:multiLevelType w:val="hybridMultilevel"/>
     <w:tmpl w:val="E438C23A"/>
@@ -42232,7 +43257,7 @@
       </w:pPr>
     </w:lvl>
   </w:abstractNum>
-  <w:abstractNum w:abstractNumId="35">
+  <w:abstractNum w:abstractNumId="36" w15:restartNumberingAfterBreak="0">
     <w:nsid w:val="529F57C5"/>
     <w:multiLevelType w:val="hybridMultilevel"/>
     <w:tmpl w:val="E438C23A"/>
@@ -42318,7 +43343,7 @@
       </w:pPr>
     </w:lvl>
   </w:abstractNum>
-  <w:abstractNum w:abstractNumId="36">
+  <w:abstractNum w:abstractNumId="37" w15:restartNumberingAfterBreak="0">
     <w:nsid w:val="53330438"/>
     <w:multiLevelType w:val="hybridMultilevel"/>
     <w:tmpl w:val="E438C23A"/>
@@ -42404,7 +43429,7 @@
       </w:pPr>
     </w:lvl>
   </w:abstractNum>
-  <w:abstractNum w:abstractNumId="37">
+  <w:abstractNum w:abstractNumId="38" w15:restartNumberingAfterBreak="0">
     <w:nsid w:val="56CA5DAA"/>
     <w:multiLevelType w:val="hybridMultilevel"/>
     <w:tmpl w:val="05F254F4"/>
@@ -42517,7 +43542,7 @@
       </w:rPr>
     </w:lvl>
   </w:abstractNum>
-  <w:abstractNum w:abstractNumId="38">
+  <w:abstractNum w:abstractNumId="39" w15:restartNumberingAfterBreak="0">
     <w:nsid w:val="5D3802D8"/>
     <w:multiLevelType w:val="hybridMultilevel"/>
     <w:tmpl w:val="E438C23A"/>
@@ -42603,7 +43628,7 @@
       </w:pPr>
     </w:lvl>
   </w:abstractNum>
-  <w:abstractNum w:abstractNumId="39">
+  <w:abstractNum w:abstractNumId="40" w15:restartNumberingAfterBreak="0">
     <w:nsid w:val="5E343BC6"/>
     <w:multiLevelType w:val="hybridMultilevel"/>
     <w:tmpl w:val="26F255DC"/>
@@ -42716,7 +43741,7 @@
       </w:rPr>
     </w:lvl>
   </w:abstractNum>
-  <w:abstractNum w:abstractNumId="40">
+  <w:abstractNum w:abstractNumId="41" w15:restartNumberingAfterBreak="0">
     <w:nsid w:val="61901A6D"/>
     <w:multiLevelType w:val="hybridMultilevel"/>
     <w:tmpl w:val="D5828084"/>
@@ -42829,7 +43854,7 @@
       </w:rPr>
     </w:lvl>
   </w:abstractNum>
-  <w:abstractNum w:abstractNumId="41">
+  <w:abstractNum w:abstractNumId="42" w15:restartNumberingAfterBreak="0">
     <w:nsid w:val="62DE338A"/>
     <w:multiLevelType w:val="hybridMultilevel"/>
     <w:tmpl w:val="E2C439E4"/>
@@ -42942,7 +43967,7 @@
       </w:rPr>
     </w:lvl>
   </w:abstractNum>
-  <w:abstractNum w:abstractNumId="42">
+  <w:abstractNum w:abstractNumId="43" w15:restartNumberingAfterBreak="0">
     <w:nsid w:val="64270189"/>
     <w:multiLevelType w:val="hybridMultilevel"/>
     <w:tmpl w:val="352438AA"/>
@@ -43056,7 +44081,7 @@
       </w:rPr>
     </w:lvl>
   </w:abstractNum>
-  <w:abstractNum w:abstractNumId="43">
+  <w:abstractNum w:abstractNumId="44" w15:restartNumberingAfterBreak="0">
     <w:nsid w:val="64CA5B66"/>
     <w:multiLevelType w:val="hybridMultilevel"/>
     <w:tmpl w:val="315AAF4C"/>
@@ -43169,7 +44194,7 @@
       </w:rPr>
     </w:lvl>
   </w:abstractNum>
-  <w:abstractNum w:abstractNumId="44">
+  <w:abstractNum w:abstractNumId="45" w15:restartNumberingAfterBreak="0">
     <w:nsid w:val="64FC5F1E"/>
     <w:multiLevelType w:val="hybridMultilevel"/>
     <w:tmpl w:val="E438C23A"/>
@@ -43255,7 +44280,7 @@
       </w:pPr>
     </w:lvl>
   </w:abstractNum>
-  <w:abstractNum w:abstractNumId="45">
+  <w:abstractNum w:abstractNumId="46" w15:restartNumberingAfterBreak="0">
     <w:nsid w:val="66E41351"/>
     <w:multiLevelType w:val="hybridMultilevel"/>
     <w:tmpl w:val="5CD850D8"/>
@@ -43368,7 +44393,7 @@
       </w:rPr>
     </w:lvl>
   </w:abstractNum>
-  <w:abstractNum w:abstractNumId="46">
+  <w:abstractNum w:abstractNumId="47" w15:restartNumberingAfterBreak="0">
     <w:nsid w:val="67515E7A"/>
     <w:multiLevelType w:val="hybridMultilevel"/>
     <w:tmpl w:val="E438C23A"/>
@@ -43454,7 +44479,7 @@
       </w:pPr>
     </w:lvl>
   </w:abstractNum>
-  <w:abstractNum w:abstractNumId="47">
+  <w:abstractNum w:abstractNumId="48" w15:restartNumberingAfterBreak="0">
     <w:nsid w:val="6A0B6E06"/>
     <w:multiLevelType w:val="hybridMultilevel"/>
     <w:tmpl w:val="5F9C435A"/>
@@ -43567,7 +44592,7 @@
       </w:rPr>
     </w:lvl>
   </w:abstractNum>
-  <w:abstractNum w:abstractNumId="48">
+  <w:abstractNum w:abstractNumId="49" w15:restartNumberingAfterBreak="0">
     <w:nsid w:val="6A296822"/>
     <w:multiLevelType w:val="hybridMultilevel"/>
     <w:tmpl w:val="A3FA16DE"/>
@@ -43681,7 +44706,7 @@
       </w:rPr>
     </w:lvl>
   </w:abstractNum>
-  <w:abstractNum w:abstractNumId="49">
+  <w:abstractNum w:abstractNumId="50" w15:restartNumberingAfterBreak="0">
     <w:nsid w:val="6B0328D7"/>
     <w:multiLevelType w:val="hybridMultilevel"/>
     <w:tmpl w:val="E438C23A"/>
@@ -43767,7 +44792,7 @@
       </w:pPr>
     </w:lvl>
   </w:abstractNum>
-  <w:abstractNum w:abstractNumId="50">
+  <w:abstractNum w:abstractNumId="51" w15:restartNumberingAfterBreak="0">
     <w:nsid w:val="6BE17429"/>
     <w:multiLevelType w:val="hybridMultilevel"/>
     <w:tmpl w:val="E438C23A"/>
@@ -43853,7 +44878,7 @@
       </w:pPr>
     </w:lvl>
   </w:abstractNum>
-  <w:abstractNum w:abstractNumId="51">
+  <w:abstractNum w:abstractNumId="52" w15:restartNumberingAfterBreak="0">
     <w:nsid w:val="6D5C3B13"/>
     <w:multiLevelType w:val="hybridMultilevel"/>
     <w:tmpl w:val="177E9F7E"/>
@@ -43966,7 +44991,7 @@
       </w:rPr>
     </w:lvl>
   </w:abstractNum>
-  <w:abstractNum w:abstractNumId="52">
+  <w:abstractNum w:abstractNumId="53" w15:restartNumberingAfterBreak="0">
     <w:nsid w:val="6DA94BAE"/>
     <w:multiLevelType w:val="hybridMultilevel"/>
     <w:tmpl w:val="E438C23A"/>
@@ -44052,7 +45077,7 @@
       </w:pPr>
     </w:lvl>
   </w:abstractNum>
-  <w:abstractNum w:abstractNumId="53">
+  <w:abstractNum w:abstractNumId="54" w15:restartNumberingAfterBreak="0">
     <w:nsid w:val="73BC500C"/>
     <w:multiLevelType w:val="hybridMultilevel"/>
     <w:tmpl w:val="E438C23A"/>
@@ -44138,7 +45163,7 @@
       </w:pPr>
     </w:lvl>
   </w:abstractNum>
-  <w:abstractNum w:abstractNumId="54">
+  <w:abstractNum w:abstractNumId="55" w15:restartNumberingAfterBreak="0">
     <w:nsid w:val="74677282"/>
     <w:multiLevelType w:val="hybridMultilevel"/>
     <w:tmpl w:val="E438C23A"/>
@@ -44224,7 +45249,7 @@
       </w:pPr>
     </w:lvl>
   </w:abstractNum>
-  <w:abstractNum w:abstractNumId="55">
+  <w:abstractNum w:abstractNumId="56" w15:restartNumberingAfterBreak="0">
     <w:nsid w:val="75906733"/>
     <w:multiLevelType w:val="hybridMultilevel"/>
     <w:tmpl w:val="E438C23A"/>
@@ -44310,7 +45335,7 @@
       </w:pPr>
     </w:lvl>
   </w:abstractNum>
-  <w:abstractNum w:abstractNumId="56">
+  <w:abstractNum w:abstractNumId="57" w15:restartNumberingAfterBreak="0">
     <w:nsid w:val="76764C74"/>
     <w:multiLevelType w:val="hybridMultilevel"/>
     <w:tmpl w:val="E438C23A"/>
@@ -44396,7 +45421,7 @@
       </w:pPr>
     </w:lvl>
   </w:abstractNum>
-  <w:abstractNum w:abstractNumId="57">
+  <w:abstractNum w:abstractNumId="58" w15:restartNumberingAfterBreak="0">
     <w:nsid w:val="76D76A2A"/>
     <w:multiLevelType w:val="hybridMultilevel"/>
     <w:tmpl w:val="35A69410"/>
@@ -44510,7 +45535,7 @@
       </w:rPr>
     </w:lvl>
   </w:abstractNum>
-  <w:abstractNum w:abstractNumId="58">
+  <w:abstractNum w:abstractNumId="59" w15:restartNumberingAfterBreak="0">
     <w:nsid w:val="78175E21"/>
     <w:multiLevelType w:val="hybridMultilevel"/>
     <w:tmpl w:val="ECFE8E7E"/>
@@ -44624,7 +45649,7 @@
       </w:rPr>
     </w:lvl>
   </w:abstractNum>
-  <w:abstractNum w:abstractNumId="59">
+  <w:abstractNum w:abstractNumId="60" w15:restartNumberingAfterBreak="0">
     <w:nsid w:val="78937A1A"/>
     <w:multiLevelType w:val="hybridMultilevel"/>
     <w:tmpl w:val="E438C23A"/>
@@ -44710,7 +45735,7 @@
       </w:pPr>
     </w:lvl>
   </w:abstractNum>
-  <w:abstractNum w:abstractNumId="60">
+  <w:abstractNum w:abstractNumId="61" w15:restartNumberingAfterBreak="0">
     <w:nsid w:val="7A28314F"/>
     <w:multiLevelType w:val="hybridMultilevel"/>
     <w:tmpl w:val="E438C23A"/>
@@ -44796,7 +45821,7 @@
       </w:pPr>
     </w:lvl>
   </w:abstractNum>
-  <w:abstractNum w:abstractNumId="61">
+  <w:abstractNum w:abstractNumId="62" w15:restartNumberingAfterBreak="0">
     <w:nsid w:val="7A6662BC"/>
     <w:multiLevelType w:val="hybridMultilevel"/>
     <w:tmpl w:val="33E6905E"/>
@@ -44887,190 +45912,193 @@
     </w:lvl>
   </w:abstractNum>
   <w:num w:numId="1">
-    <w:abstractNumId w:val="61"/>
+    <w:abstractNumId w:val="62"/>
   </w:num>
   <w:num w:numId="2">
+    <w:abstractNumId w:val="41"/>
+  </w:num>
+  <w:num w:numId="3">
     <w:abstractNumId w:val="40"/>
   </w:num>
-  <w:num w:numId="3">
-    <w:abstractNumId w:val="39"/>
+  <w:num w:numId="4">
+    <w:abstractNumId w:val="44"/>
   </w:num>
-  <w:num w:numId="4">
+  <w:num w:numId="5">
+    <w:abstractNumId w:val="18"/>
+  </w:num>
+  <w:num w:numId="6">
+    <w:abstractNumId w:val="32"/>
+  </w:num>
+  <w:num w:numId="7">
+    <w:abstractNumId w:val="21"/>
+  </w:num>
+  <w:num w:numId="8">
+    <w:abstractNumId w:val="42"/>
+  </w:num>
+  <w:num w:numId="9">
+    <w:abstractNumId w:val="14"/>
+  </w:num>
+  <w:num w:numId="10">
+    <w:abstractNumId w:val="38"/>
+  </w:num>
+  <w:num w:numId="11">
+    <w:abstractNumId w:val="48"/>
+  </w:num>
+  <w:num w:numId="12">
+    <w:abstractNumId w:val="52"/>
+  </w:num>
+  <w:num w:numId="13">
+    <w:abstractNumId w:val="59"/>
+  </w:num>
+  <w:num w:numId="14">
+    <w:abstractNumId w:val="46"/>
+  </w:num>
+  <w:num w:numId="15">
+    <w:abstractNumId w:val="58"/>
+  </w:num>
+  <w:num w:numId="16">
+    <w:abstractNumId w:val="4"/>
+  </w:num>
+  <w:num w:numId="17">
+    <w:abstractNumId w:val="30"/>
+  </w:num>
+  <w:num w:numId="18">
     <w:abstractNumId w:val="43"/>
   </w:num>
-  <w:num w:numId="5">
-    <w:abstractNumId w:val="17"/>
-  </w:num>
-  <w:num w:numId="6">
-    <w:abstractNumId w:val="31"/>
-  </w:num>
-  <w:num w:numId="7">
-    <w:abstractNumId w:val="20"/>
-  </w:num>
-  <w:num w:numId="8">
-    <w:abstractNumId w:val="41"/>
-  </w:num>
-  <w:num w:numId="9">
-    <w:abstractNumId w:val="13"/>
-  </w:num>
-  <w:num w:numId="10">
-    <w:abstractNumId w:val="37"/>
-  </w:num>
-  <w:num w:numId="11">
-    <w:abstractNumId w:val="47"/>
-  </w:num>
-  <w:num w:numId="12">
-    <w:abstractNumId w:val="51"/>
-  </w:num>
-  <w:num w:numId="13">
-    <w:abstractNumId w:val="58"/>
-  </w:num>
-  <w:num w:numId="14">
-    <w:abstractNumId w:val="45"/>
-  </w:num>
-  <w:num w:numId="15">
-    <w:abstractNumId w:val="57"/>
-  </w:num>
-  <w:num w:numId="16">
-    <w:abstractNumId w:val="3"/>
-  </w:num>
-  <w:num w:numId="17">
-    <w:abstractNumId w:val="29"/>
-  </w:num>
-  <w:num w:numId="18">
-    <w:abstractNumId w:val="42"/>
-  </w:num>
   <w:num w:numId="19">
-    <w:abstractNumId w:val="23"/>
+    <w:abstractNumId w:val="24"/>
   </w:num>
   <w:num w:numId="20">
-    <w:abstractNumId w:val="11"/>
+    <w:abstractNumId w:val="12"/>
   </w:num>
   <w:num w:numId="21">
     <w:abstractNumId w:val="0"/>
   </w:num>
   <w:num w:numId="22">
-    <w:abstractNumId w:val="33"/>
+    <w:abstractNumId w:val="34"/>
   </w:num>
   <w:num w:numId="23">
-    <w:abstractNumId w:val="48"/>
+    <w:abstractNumId w:val="49"/>
   </w:num>
   <w:num w:numId="24">
-    <w:abstractNumId w:val="28"/>
+    <w:abstractNumId w:val="29"/>
   </w:num>
   <w:num w:numId="25">
-    <w:abstractNumId w:val="9"/>
+    <w:abstractNumId w:val="10"/>
   </w:num>
   <w:num w:numId="26">
+    <w:abstractNumId w:val="56"/>
+  </w:num>
+  <w:num w:numId="27">
+    <w:abstractNumId w:val="20"/>
+  </w:num>
+  <w:num w:numId="28">
+    <w:abstractNumId w:val="7"/>
+  </w:num>
+  <w:num w:numId="29">
+    <w:abstractNumId w:val="22"/>
+  </w:num>
+  <w:num w:numId="30">
+    <w:abstractNumId w:val="8"/>
+  </w:num>
+  <w:num w:numId="31">
     <w:abstractNumId w:val="55"/>
   </w:num>
-  <w:num w:numId="27">
-    <w:abstractNumId w:val="19"/>
-  </w:num>
-  <w:num w:numId="28">
-    <w:abstractNumId w:val="6"/>
-  </w:num>
-  <w:num w:numId="29">
-    <w:abstractNumId w:val="21"/>
-  </w:num>
-  <w:num w:numId="30">
-    <w:abstractNumId w:val="7"/>
-  </w:num>
-  <w:num w:numId="31">
-    <w:abstractNumId w:val="54"/>
-  </w:num>
   <w:num w:numId="32">
-    <w:abstractNumId w:val="24"/>
+    <w:abstractNumId w:val="25"/>
   </w:num>
   <w:num w:numId="33">
+    <w:abstractNumId w:val="61"/>
+  </w:num>
+  <w:num w:numId="34">
+    <w:abstractNumId w:val="13"/>
+  </w:num>
+  <w:num w:numId="35">
+    <w:abstractNumId w:val="36"/>
+  </w:num>
+  <w:num w:numId="36">
+    <w:abstractNumId w:val="57"/>
+  </w:num>
+  <w:num w:numId="37">
     <w:abstractNumId w:val="60"/>
   </w:num>
-  <w:num w:numId="34">
-    <w:abstractNumId w:val="12"/>
-  </w:num>
-  <w:num w:numId="35">
-    <w:abstractNumId w:val="35"/>
-  </w:num>
-  <w:num w:numId="36">
-    <w:abstractNumId w:val="56"/>
-  </w:num>
-  <w:num w:numId="37">
-    <w:abstractNumId w:val="59"/>
-  </w:num>
   <w:num w:numId="38">
-    <w:abstractNumId w:val="26"/>
+    <w:abstractNumId w:val="27"/>
   </w:num>
   <w:num w:numId="39">
     <w:abstractNumId w:val="1"/>
   </w:num>
   <w:num w:numId="40">
-    <w:abstractNumId w:val="14"/>
+    <w:abstractNumId w:val="15"/>
   </w:num>
   <w:num w:numId="41">
-    <w:abstractNumId w:val="52"/>
+    <w:abstractNumId w:val="53"/>
   </w:num>
   <w:num w:numId="42">
-    <w:abstractNumId w:val="10"/>
+    <w:abstractNumId w:val="11"/>
   </w:num>
   <w:num w:numId="43">
-    <w:abstractNumId w:val="49"/>
+    <w:abstractNumId w:val="50"/>
   </w:num>
   <w:num w:numId="44">
-    <w:abstractNumId w:val="53"/>
+    <w:abstractNumId w:val="54"/>
   </w:num>
   <w:num w:numId="45">
-    <w:abstractNumId w:val="38"/>
+    <w:abstractNumId w:val="39"/>
   </w:num>
   <w:num w:numId="46">
-    <w:abstractNumId w:val="32"/>
+    <w:abstractNumId w:val="33"/>
   </w:num>
   <w:num w:numId="47">
-    <w:abstractNumId w:val="46"/>
+    <w:abstractNumId w:val="47"/>
   </w:num>
   <w:num w:numId="48">
-    <w:abstractNumId w:val="27"/>
+    <w:abstractNumId w:val="28"/>
   </w:num>
   <w:num w:numId="49">
-    <w:abstractNumId w:val="4"/>
+    <w:abstractNumId w:val="5"/>
   </w:num>
   <w:num w:numId="50">
-    <w:abstractNumId w:val="5"/>
+    <w:abstractNumId w:val="6"/>
   </w:num>
   <w:num w:numId="51">
-    <w:abstractNumId w:val="18"/>
+    <w:abstractNumId w:val="19"/>
   </w:num>
   <w:num w:numId="52">
-    <w:abstractNumId w:val="34"/>
+    <w:abstractNumId w:val="35"/>
   </w:num>
   <w:num w:numId="53">
+    <w:abstractNumId w:val="17"/>
+  </w:num>
+  <w:num w:numId="54">
+    <w:abstractNumId w:val="9"/>
+  </w:num>
+  <w:num w:numId="55">
+    <w:abstractNumId w:val="51"/>
+  </w:num>
+  <w:num w:numId="56">
     <w:abstractNumId w:val="16"/>
   </w:num>
-  <w:num w:numId="54">
-    <w:abstractNumId w:val="8"/>
-  </w:num>
-  <w:num w:numId="55">
-    <w:abstractNumId w:val="50"/>
-  </w:num>
-  <w:num w:numId="56">
-    <w:abstractNumId w:val="15"/>
-  </w:num>
   <w:num w:numId="57">
-    <w:abstractNumId w:val="2"/>
+    <w:abstractNumId w:val="3"/>
   </w:num>
   <w:num w:numId="58">
-    <w:abstractNumId w:val="30"/>
+    <w:abstractNumId w:val="31"/>
   </w:num>
   <w:num w:numId="59">
-    <w:abstractNumId w:val="25"/>
+    <w:abstractNumId w:val="26"/>
   </w:num>
   <w:num w:numId="60">
-    <w:abstractNumId w:val="36"/>
+    <w:abstractNumId w:val="37"/>
   </w:num>
   <w:num w:numId="61">
-    <w:abstractNumId w:val="44"/>
+    <w:abstractNumId w:val="45"/>
   </w:num>
   <w:num w:numId="62">
-    <w:abstractNumId w:val="22"/>
+    <w:abstractNumId w:val="23"/>
+  </w:num>
+  <w:num w:numId="63">
+    <w:abstractNumId w:val="2"/>
   </w:num>
   <w:numIdMacAtCleanup w:val="60"/>
 </w:numbering>
@@ -45704,7 +46732,6 @@
     <w:tblPr>
       <w:tblStyleRowBandSize w:val="1"/>
       <w:tblStyleColBandSize w:val="1"/>
-      <w:tblInd w:w="0" w:type="dxa"/>
       <w:tblBorders>
         <w:top w:val="single" w:sz="4" w:space="0" w:color="B4C6E7" w:themeColor="accent5" w:themeTint="66"/>
         <w:left w:val="single" w:sz="4" w:space="0" w:color="B4C6E7" w:themeColor="accent5" w:themeTint="66"/>
@@ -45713,12 +46740,6 @@
         <w:insideH w:val="single" w:sz="4" w:space="0" w:color="B4C6E7" w:themeColor="accent5" w:themeTint="66"/>
         <w:insideV w:val="single" w:sz="4" w:space="0" w:color="B4C6E7" w:themeColor="accent5" w:themeTint="66"/>
       </w:tblBorders>
-      <w:tblCellMar>
-        <w:top w:w="0" w:type="dxa"/>
-        <w:left w:w="108" w:type="dxa"/>
-        <w:bottom w:w="0" w:type="dxa"/>
-        <w:right w:w="108" w:type="dxa"/>
-      </w:tblCellMar>
     </w:tblPr>
     <w:tblStylePr w:type="firstRow">
       <w:rPr>
@@ -45869,7 +46890,6 @@
     <w:tblPr>
       <w:tblStyleRowBandSize w:val="1"/>
       <w:tblStyleColBandSize w:val="1"/>
-      <w:tblInd w:w="0" w:type="dxa"/>
       <w:tblBorders>
         <w:top w:val="single" w:sz="4" w:space="0" w:color="9CC2E5" w:themeColor="accent1" w:themeTint="99"/>
         <w:left w:val="single" w:sz="4" w:space="0" w:color="9CC2E5" w:themeColor="accent1" w:themeTint="99"/>
@@ -45878,12 +46898,6 @@
         <w:insideH w:val="single" w:sz="4" w:space="0" w:color="9CC2E5" w:themeColor="accent1" w:themeTint="99"/>
         <w:insideV w:val="single" w:sz="4" w:space="0" w:color="9CC2E5" w:themeColor="accent1" w:themeTint="99"/>
       </w:tblBorders>
-      <w:tblCellMar>
-        <w:top w:w="0" w:type="dxa"/>
-        <w:left w:w="108" w:type="dxa"/>
-        <w:bottom w:w="0" w:type="dxa"/>
-        <w:right w:w="108" w:type="dxa"/>
-      </w:tblCellMar>
     </w:tblPr>
     <w:tblStylePr w:type="firstRow">
       <w:rPr>
@@ -45940,6 +46954,23 @@
         <w:shd w:val="clear" w:color="auto" w:fill="DEEAF6" w:themeFill="accent1" w:themeFillTint="33"/>
       </w:tcPr>
     </w:tblStylePr>
+  </w:style>
+  <w:style w:type="paragraph" w:styleId="NormalWeb">
+    <w:name w:val="Normal (Web)"/>
+    <w:basedOn w:val="Normal"/>
+    <w:uiPriority w:val="99"/>
+    <w:semiHidden/>
+    <w:unhideWhenUsed/>
+    <w:rsid w:val="00F20804"/>
+    <w:pPr>
+      <w:spacing w:before="100" w:beforeAutospacing="1" w:after="100" w:afterAutospacing="1" w:line="240" w:lineRule="auto"/>
+    </w:pPr>
+    <w:rPr>
+      <w:rFonts w:ascii="Times New Roman" w:eastAsia="Times New Roman" w:hAnsi="Times New Roman" w:cs="Times New Roman"/>
+      <w:sz w:val="24"/>
+      <w:szCs w:val="24"/>
+      <w:lang w:eastAsia="es-AR"/>
+    </w:rPr>
   </w:style>
 </w:styles>
 </file>
@@ -47930,125 +48961,125 @@
   <dgm:cxnLst>
     <dgm:cxn modelId="{58C311B8-B8EE-4EC0-8226-98A6DB1669C4}" srcId="{D6FC5368-78B3-4A7E-ABB8-7CE5F815D50D}" destId="{2FA1B564-AC42-46FC-A390-F349E61885E9}" srcOrd="3" destOrd="0" parTransId="{23799ECE-B7B4-4483-990B-871864E97BDC}" sibTransId="{30995838-4EF5-443F-B2D6-55FA3AD1C84C}"/>
     <dgm:cxn modelId="{28817402-5CD2-409F-9898-0A72A3E0BE52}" srcId="{D6FC5368-78B3-4A7E-ABB8-7CE5F815D50D}" destId="{9D18C373-D0FB-4BA1-90B1-16F09F6B16AB}" srcOrd="1" destOrd="0" parTransId="{6A15382E-E2DC-422A-8A89-8A59B9DF9FD9}" sibTransId="{4C147D03-50BF-4DB5-8705-7A9381E9DF98}"/>
-    <dgm:cxn modelId="{F9D16991-4EF0-4CAA-BEDA-DD18136D576A}" type="presOf" srcId="{3FDE36DA-92DB-4B79-958B-50E4BF81862C}" destId="{D4F8BA63-F474-4052-8247-C2E65005DA63}" srcOrd="0" destOrd="0" presId="urn:microsoft.com/office/officeart/2005/8/layout/hierarchy1"/>
-    <dgm:cxn modelId="{D0C9E7EF-77C5-4B4D-9AF7-0995EE80C081}" type="presOf" srcId="{24E72E47-4F04-437A-B78E-BB5A60AA0E54}" destId="{B02C069D-A0B0-4979-A8CE-BD0E553C37EF}" srcOrd="0" destOrd="0" presId="urn:microsoft.com/office/officeart/2005/8/layout/hierarchy1"/>
-    <dgm:cxn modelId="{9FDA0435-0407-422E-8C69-32F69707DB73}" type="presOf" srcId="{BED7391C-D5C8-4641-A404-3A196D12B83A}" destId="{344B5346-BE9F-4DEC-A26B-2AED20074376}" srcOrd="0" destOrd="0" presId="urn:microsoft.com/office/officeart/2005/8/layout/hierarchy1"/>
-    <dgm:cxn modelId="{B798BB5C-4EEC-4DF5-9000-04DF208B2FE3}" type="presOf" srcId="{DA1FEB5F-26FE-4DA5-8E59-979D83A3A7E7}" destId="{8B15CC90-F3EC-4888-913C-B48C273896BC}" srcOrd="0" destOrd="0" presId="urn:microsoft.com/office/officeart/2005/8/layout/hierarchy1"/>
+    <dgm:cxn modelId="{1593DDBA-8DCB-4632-AC0D-EDBCB3657CFB}" type="presOf" srcId="{28948143-9D20-4250-9CE1-1EE9010556D5}" destId="{E4EB77D9-517A-4251-9565-856AA8E837A3}" srcOrd="0" destOrd="0" presId="urn:microsoft.com/office/officeart/2005/8/layout/hierarchy1"/>
+    <dgm:cxn modelId="{7C882479-65F0-458A-946D-5864EC789B4E}" type="presOf" srcId="{65114CCD-C5B5-48BC-9811-7FC78F59E5AC}" destId="{034B4818-D8A5-4E43-BC68-4343CC8B8E1D}" srcOrd="0" destOrd="0" presId="urn:microsoft.com/office/officeart/2005/8/layout/hierarchy1"/>
+    <dgm:cxn modelId="{6E1A345C-6589-4DF2-97C2-D5BF0121B129}" type="presOf" srcId="{2606F564-538A-4601-9978-71AC7673CCAA}" destId="{C551C481-D82F-41FE-8147-4BACA5C0AF8C}" srcOrd="0" destOrd="0" presId="urn:microsoft.com/office/officeart/2005/8/layout/hierarchy1"/>
+    <dgm:cxn modelId="{12794257-4671-4E4B-B08A-E6D6150DDC2A}" type="presOf" srcId="{DFDADD1D-FED3-4B02-95A9-87C228E7842E}" destId="{4CFF9DF9-89FE-4722-B4E4-380089B5C4D5}" srcOrd="0" destOrd="0" presId="urn:microsoft.com/office/officeart/2005/8/layout/hierarchy1"/>
+    <dgm:cxn modelId="{73B75E3E-176D-4981-AC25-DD27E3C8EBD0}" type="presOf" srcId="{DA1FEB5F-26FE-4DA5-8E59-979D83A3A7E7}" destId="{8B15CC90-F3EC-4888-913C-B48C273896BC}" srcOrd="0" destOrd="0" presId="urn:microsoft.com/office/officeart/2005/8/layout/hierarchy1"/>
+    <dgm:cxn modelId="{BE2B9A27-1780-4CAD-BDC0-26FACDAB44EF}" type="presOf" srcId="{0DDA42A9-DFB2-4C5D-81DC-3903CE3DB479}" destId="{A639F3D7-5E20-496F-AA3D-1F796894A9D8}" srcOrd="0" destOrd="0" presId="urn:microsoft.com/office/officeart/2005/8/layout/hierarchy1"/>
     <dgm:cxn modelId="{84B143FB-0BC5-4539-BBD5-D314F272FD43}" srcId="{D6FC5368-78B3-4A7E-ABB8-7CE5F815D50D}" destId="{48196FBE-E199-428A-AF55-9A101A0F6B67}" srcOrd="0" destOrd="0" parTransId="{DA1FEB5F-26FE-4DA5-8E59-979D83A3A7E7}" sibTransId="{F9D3AF50-CB1C-4024-AA5C-85F3EFF37B0E}"/>
+    <dgm:cxn modelId="{5788CD7F-AAA8-487C-B3EB-E1E957D29DC5}" type="presOf" srcId="{2FDEC61E-7D2A-4B4F-B83C-4A85AB517E47}" destId="{E31FD41B-BF8D-48FC-BB47-DD195CE018E2}" srcOrd="0" destOrd="0" presId="urn:microsoft.com/office/officeart/2005/8/layout/hierarchy1"/>
     <dgm:cxn modelId="{7CA30E81-0216-4A91-AEFA-9E752720DAE0}" srcId="{24E72E47-4F04-437A-B78E-BB5A60AA0E54}" destId="{74C5D026-093B-4AB9-A34A-BF6D2FAF7B9F}" srcOrd="0" destOrd="0" parTransId="{9AFF47AB-DE7B-4403-9994-D436480AB485}" sibTransId="{31F039C7-8902-472A-B088-FE41CD4F94FE}"/>
-    <dgm:cxn modelId="{670F094E-4A22-4C35-9EDD-4FC4EC6B56BF}" type="presOf" srcId="{2FA1B564-AC42-46FC-A390-F349E61885E9}" destId="{6003ADF5-1703-4FB8-9968-B197426F87E5}" srcOrd="0" destOrd="0" presId="urn:microsoft.com/office/officeart/2005/8/layout/hierarchy1"/>
-    <dgm:cxn modelId="{8C5E27AF-EFFE-4A19-9107-572A85E72BB4}" type="presOf" srcId="{5A2E5DD9-54BD-4DFB-A035-D043AD422008}" destId="{157FDF42-6DB2-4761-9664-62BEC1AF9B92}" srcOrd="0" destOrd="0" presId="urn:microsoft.com/office/officeart/2005/8/layout/hierarchy1"/>
-    <dgm:cxn modelId="{09F465C0-5699-42D6-8845-9D0BC56418BB}" type="presOf" srcId="{65114CCD-C5B5-48BC-9811-7FC78F59E5AC}" destId="{034B4818-D8A5-4E43-BC68-4343CC8B8E1D}" srcOrd="0" destOrd="0" presId="urn:microsoft.com/office/officeart/2005/8/layout/hierarchy1"/>
-    <dgm:cxn modelId="{ED655651-6110-4E63-8AF5-61C119474EAD}" type="presOf" srcId="{EBE35434-73CD-46D8-A018-74A611A3FCC7}" destId="{849929BB-6821-4F21-A90E-45D2B5E47161}" srcOrd="0" destOrd="0" presId="urn:microsoft.com/office/officeart/2005/8/layout/hierarchy1"/>
     <dgm:cxn modelId="{B7E064C7-428C-48C9-A2E0-0A4C0AA61F53}" srcId="{24E72E47-4F04-437A-B78E-BB5A60AA0E54}" destId="{D6FC5368-78B3-4A7E-ABB8-7CE5F815D50D}" srcOrd="2" destOrd="0" parTransId="{949B3162-A0E4-47B1-A281-A3C54901C7D3}" sibTransId="{2D259362-4D88-4584-B3A3-F8ED730E8847}"/>
+    <dgm:cxn modelId="{118A65F5-C085-4259-BC8F-C9ADEFCB53E2}" type="presOf" srcId="{9D18C373-D0FB-4BA1-90B1-16F09F6B16AB}" destId="{D1785514-99DD-4397-9766-718B05A08210}" srcOrd="0" destOrd="0" presId="urn:microsoft.com/office/officeart/2005/8/layout/hierarchy1"/>
     <dgm:cxn modelId="{7F33B93C-32A6-4FA5-ACC5-78884B7D88CE}" srcId="{24E72E47-4F04-437A-B78E-BB5A60AA0E54}" destId="{DFDADD1D-FED3-4B02-95A9-87C228E7842E}" srcOrd="1" destOrd="0" parTransId="{8F788733-8AF3-4C3B-B5B5-3D388F85B55E}" sibTransId="{7D5FC719-F747-420B-A818-2E4E4A2E7C0A}"/>
-    <dgm:cxn modelId="{6BC43F15-65A8-4C77-A4C7-4F0F4C6AE3C0}" type="presOf" srcId="{D6FC5368-78B3-4A7E-ABB8-7CE5F815D50D}" destId="{19D81EAA-87F7-469C-BF4E-4E9131D18F49}" srcOrd="0" destOrd="0" presId="urn:microsoft.com/office/officeart/2005/8/layout/hierarchy1"/>
-    <dgm:cxn modelId="{F3E60C06-F301-4F2F-9F4F-7053AB62185A}" type="presOf" srcId="{06EF88E0-635E-4028-811A-6F8B67CCA712}" destId="{07276A09-0FC9-4B00-B8BC-8B221ACDDB5C}" srcOrd="0" destOrd="0" presId="urn:microsoft.com/office/officeart/2005/8/layout/hierarchy1"/>
-    <dgm:cxn modelId="{16B977F1-A181-44F1-AFE5-96ED3C0A05AB}" type="presOf" srcId="{665DD97B-21B1-4D16-9E48-6230DF84CD20}" destId="{89502B72-BF92-45A9-8BDF-CBF602AD4529}" srcOrd="0" destOrd="0" presId="urn:microsoft.com/office/officeart/2005/8/layout/hierarchy1"/>
+    <dgm:cxn modelId="{BCA7BEED-EDA2-4D0B-A91F-09E568D20659}" type="presOf" srcId="{2FA1B564-AC42-46FC-A390-F349E61885E9}" destId="{6003ADF5-1703-4FB8-9968-B197426F87E5}" srcOrd="0" destOrd="0" presId="urn:microsoft.com/office/officeart/2005/8/layout/hierarchy1"/>
+    <dgm:cxn modelId="{3E91E9B6-24BE-44B9-97DF-69386631D17B}" type="presOf" srcId="{D6FC5368-78B3-4A7E-ABB8-7CE5F815D50D}" destId="{19D81EAA-87F7-469C-BF4E-4E9131D18F49}" srcOrd="0" destOrd="0" presId="urn:microsoft.com/office/officeart/2005/8/layout/hierarchy1"/>
+    <dgm:cxn modelId="{5F666439-E1E4-444E-A638-76537B2B20E4}" type="presOf" srcId="{4AA7C867-E4B2-4934-9B50-2EB4B2A75BF1}" destId="{1A7A458E-EFA6-45E1-84E9-9C563395304B}" srcOrd="0" destOrd="0" presId="urn:microsoft.com/office/officeart/2005/8/layout/hierarchy1"/>
     <dgm:cxn modelId="{D54804DB-26CD-4D84-B160-669A82620793}" srcId="{D6FC5368-78B3-4A7E-ABB8-7CE5F815D50D}" destId="{665DD97B-21B1-4D16-9E48-6230DF84CD20}" srcOrd="2" destOrd="0" parTransId="{2606F564-538A-4601-9978-71AC7673CCAA}" sibTransId="{A3B72302-D31E-486E-B993-808C35AC0586}"/>
-    <dgm:cxn modelId="{CA6B7151-DF39-4453-8F68-3F622778F529}" type="presOf" srcId="{5DEEA0A1-84BA-45C5-8135-F0BA726ABC2D}" destId="{EF55FD42-583C-45CC-94F3-DA9C1ED263DD}" srcOrd="0" destOrd="0" presId="urn:microsoft.com/office/officeart/2005/8/layout/hierarchy1"/>
-    <dgm:cxn modelId="{93A69655-3444-4F47-8181-91568CBC0E47}" type="presOf" srcId="{C1D4B93B-AC5A-4346-881E-156C9998CBDC}" destId="{226197EC-2632-44CE-A1FB-CE1323612D26}" srcOrd="0" destOrd="0" presId="urn:microsoft.com/office/officeart/2005/8/layout/hierarchy1"/>
+    <dgm:cxn modelId="{8EF5CC7E-68F9-4162-84A3-06A04E1CE2C4}" type="presOf" srcId="{665DD97B-21B1-4D16-9E48-6230DF84CD20}" destId="{89502B72-BF92-45A9-8BDF-CBF602AD4529}" srcOrd="0" destOrd="0" presId="urn:microsoft.com/office/officeart/2005/8/layout/hierarchy1"/>
+    <dgm:cxn modelId="{F355519B-4C47-47F7-A9BC-722C6EB82971}" type="presOf" srcId="{C1D4B93B-AC5A-4346-881E-156C9998CBDC}" destId="{226197EC-2632-44CE-A1FB-CE1323612D26}" srcOrd="0" destOrd="0" presId="urn:microsoft.com/office/officeart/2005/8/layout/hierarchy1"/>
     <dgm:cxn modelId="{A410126B-4725-4CA4-8791-55A1B79AD91D}" srcId="{48196FBE-E199-428A-AF55-9A101A0F6B67}" destId="{3FDE36DA-92DB-4B79-958B-50E4BF81862C}" srcOrd="2" destOrd="0" parTransId="{BBA0AA12-AB02-482A-A3A6-A295A0AE318B}" sibTransId="{618042E8-ECD8-4890-9C0F-1D0AD9598FB6}"/>
-    <dgm:cxn modelId="{9F9DC23F-757A-4C29-B2C1-DE931F1A2DA5}" type="presOf" srcId="{9D18C373-D0FB-4BA1-90B1-16F09F6B16AB}" destId="{D1785514-99DD-4397-9766-718B05A08210}" srcOrd="0" destOrd="0" presId="urn:microsoft.com/office/officeart/2005/8/layout/hierarchy1"/>
     <dgm:cxn modelId="{A681D7E2-1B38-4816-A3DB-6A5E2F33AD88}" srcId="{48196FBE-E199-428A-AF55-9A101A0F6B67}" destId="{4AA7C867-E4B2-4934-9B50-2EB4B2A75BF1}" srcOrd="1" destOrd="0" parTransId="{EBE35434-73CD-46D8-A018-74A611A3FCC7}" sibTransId="{0D4C46AC-0D6C-46DB-94D1-6D4EE33D7F80}"/>
     <dgm:cxn modelId="{8DCE10F7-278D-4EBA-B6FD-3BED817127D9}" srcId="{48196FBE-E199-428A-AF55-9A101A0F6B67}" destId="{BED7391C-D5C8-4641-A404-3A196D12B83A}" srcOrd="0" destOrd="0" parTransId="{5DEEA0A1-84BA-45C5-8135-F0BA726ABC2D}" sibTransId="{E905D7F2-F840-4978-B490-3C0B9287E100}"/>
-    <dgm:cxn modelId="{DADBB0AA-377D-4E57-ABC3-40BB14747C18}" type="presOf" srcId="{2DF3922F-C24E-4E31-8DB8-C70BEFB5C6BA}" destId="{DC400D82-C5E9-4F66-87E5-55968AF4C369}" srcOrd="0" destOrd="0" presId="urn:microsoft.com/office/officeart/2005/8/layout/hierarchy1"/>
     <dgm:cxn modelId="{96913D62-1E99-44A0-A6BB-AB85DFDF2911}" srcId="{D6FC5368-78B3-4A7E-ABB8-7CE5F815D50D}" destId="{28948143-9D20-4250-9CE1-1EE9010556D5}" srcOrd="4" destOrd="0" parTransId="{C1D4B93B-AC5A-4346-881E-156C9998CBDC}" sibTransId="{510ED505-BE81-432F-AA63-B1C7D26B2A98}"/>
-    <dgm:cxn modelId="{228EC08B-C0CB-4A73-A695-E36AAA41B292}" type="presOf" srcId="{28948143-9D20-4250-9CE1-1EE9010556D5}" destId="{E4EB77D9-517A-4251-9565-856AA8E837A3}" srcOrd="0" destOrd="0" presId="urn:microsoft.com/office/officeart/2005/8/layout/hierarchy1"/>
-    <dgm:cxn modelId="{2AB9DE4A-53CE-4726-9173-19051950D0A6}" type="presOf" srcId="{BBA0AA12-AB02-482A-A3A6-A295A0AE318B}" destId="{F48A19E2-5050-4E88-BC78-47C30907EB95}" srcOrd="0" destOrd="0" presId="urn:microsoft.com/office/officeart/2005/8/layout/hierarchy1"/>
-    <dgm:cxn modelId="{F66A7DCB-AB2D-4818-B35B-C9978B48AAD0}" type="presOf" srcId="{48196FBE-E199-428A-AF55-9A101A0F6B67}" destId="{80CC4F5C-B2FF-4E48-9914-FD151CD47016}" srcOrd="0" destOrd="0" presId="urn:microsoft.com/office/officeart/2005/8/layout/hierarchy1"/>
-    <dgm:cxn modelId="{308A9B43-C808-4C5F-A78F-5FB4764E9016}" type="presOf" srcId="{23799ECE-B7B4-4483-990B-871864E97BDC}" destId="{40C0F1CA-49FD-4709-8175-A8549F1551FC}" srcOrd="0" destOrd="0" presId="urn:microsoft.com/office/officeart/2005/8/layout/hierarchy1"/>
-    <dgm:cxn modelId="{D9A8878D-BB6A-4327-A839-A398352E41A2}" type="presOf" srcId="{0DDA42A9-DFB2-4C5D-81DC-3903CE3DB479}" destId="{A639F3D7-5E20-496F-AA3D-1F796894A9D8}" srcOrd="0" destOrd="0" presId="urn:microsoft.com/office/officeart/2005/8/layout/hierarchy1"/>
+    <dgm:cxn modelId="{02FF371D-2E8C-4D4D-B9EC-DB7E27880664}" type="presOf" srcId="{EBE35434-73CD-46D8-A018-74A611A3FCC7}" destId="{849929BB-6821-4F21-A90E-45D2B5E47161}" srcOrd="0" destOrd="0" presId="urn:microsoft.com/office/officeart/2005/8/layout/hierarchy1"/>
+    <dgm:cxn modelId="{DB1F6119-C08B-4086-9755-D23B7981F751}" type="presOf" srcId="{48196FBE-E199-428A-AF55-9A101A0F6B67}" destId="{80CC4F5C-B2FF-4E48-9914-FD151CD47016}" srcOrd="0" destOrd="0" presId="urn:microsoft.com/office/officeart/2005/8/layout/hierarchy1"/>
+    <dgm:cxn modelId="{D2B44A6C-C175-4539-A182-632BE7B79307}" type="presOf" srcId="{24E72E47-4F04-437A-B78E-BB5A60AA0E54}" destId="{B02C069D-A0B0-4979-A8CE-BD0E553C37EF}" srcOrd="0" destOrd="0" presId="urn:microsoft.com/office/officeart/2005/8/layout/hierarchy1"/>
+    <dgm:cxn modelId="{C3015D70-03D8-44C3-8AE9-4C7E9E0FDC25}" type="presOf" srcId="{5A2E5DD9-54BD-4DFB-A035-D043AD422008}" destId="{157FDF42-6DB2-4761-9664-62BEC1AF9B92}" srcOrd="0" destOrd="0" presId="urn:microsoft.com/office/officeart/2005/8/layout/hierarchy1"/>
+    <dgm:cxn modelId="{97A0B1DB-2FEA-4647-AFBF-08076CB513E3}" type="presOf" srcId="{74C5D026-093B-4AB9-A34A-BF6D2FAF7B9F}" destId="{EF8DBE56-8CB8-4663-B3BB-3AD5E47F5CDD}" srcOrd="0" destOrd="0" presId="urn:microsoft.com/office/officeart/2005/8/layout/hierarchy1"/>
+    <dgm:cxn modelId="{264C9B08-03A6-466B-B83D-D6957C783F03}" type="presOf" srcId="{23799ECE-B7B4-4483-990B-871864E97BDC}" destId="{40C0F1CA-49FD-4709-8175-A8549F1551FC}" srcOrd="0" destOrd="0" presId="urn:microsoft.com/office/officeart/2005/8/layout/hierarchy1"/>
+    <dgm:cxn modelId="{6A4B2A11-0333-4EB8-A1A4-2D9DCBE45EE2}" type="presOf" srcId="{BBA0AA12-AB02-482A-A3A6-A295A0AE318B}" destId="{F48A19E2-5050-4E88-BC78-47C30907EB95}" srcOrd="0" destOrd="0" presId="urn:microsoft.com/office/officeart/2005/8/layout/hierarchy1"/>
+    <dgm:cxn modelId="{36321FD6-A888-4FEB-BB05-B7BC7C075492}" type="presOf" srcId="{3FDE36DA-92DB-4B79-958B-50E4BF81862C}" destId="{D4F8BA63-F474-4052-8247-C2E65005DA63}" srcOrd="0" destOrd="0" presId="urn:microsoft.com/office/officeart/2005/8/layout/hierarchy1"/>
     <dgm:cxn modelId="{319116E0-CC11-43BF-963F-B874D81BC66C}" srcId="{2FA1B564-AC42-46FC-A390-F349E61885E9}" destId="{5A2E5DD9-54BD-4DFB-A035-D043AD422008}" srcOrd="0" destOrd="0" parTransId="{65114CCD-C5B5-48BC-9811-7FC78F59E5AC}" sibTransId="{644F3DA7-1BF1-4678-8EA8-7A031396E089}"/>
-    <dgm:cxn modelId="{31A1A1F4-DAE8-4420-B495-645D62E82734}" type="presOf" srcId="{6A15382E-E2DC-422A-8A89-8A59B9DF9FD9}" destId="{038001BA-AC19-4A76-9A4F-D5D31C57227C}" srcOrd="0" destOrd="0" presId="urn:microsoft.com/office/officeart/2005/8/layout/hierarchy1"/>
-    <dgm:cxn modelId="{45446A2D-B7A4-4353-92B4-70EF073B55C0}" type="presOf" srcId="{74C5D026-093B-4AB9-A34A-BF6D2FAF7B9F}" destId="{EF8DBE56-8CB8-4663-B3BB-3AD5E47F5CDD}" srcOrd="0" destOrd="0" presId="urn:microsoft.com/office/officeart/2005/8/layout/hierarchy1"/>
-    <dgm:cxn modelId="{B7108B4E-8867-4A05-9CF9-4A27467093DD}" type="presOf" srcId="{4AA7C867-E4B2-4934-9B50-2EB4B2A75BF1}" destId="{1A7A458E-EFA6-45E1-84E9-9C563395304B}" srcOrd="0" destOrd="0" presId="urn:microsoft.com/office/officeart/2005/8/layout/hierarchy1"/>
-    <dgm:cxn modelId="{C18FDA06-9732-454E-97D1-7AA0202CFCE7}" type="presOf" srcId="{DFDADD1D-FED3-4B02-95A9-87C228E7842E}" destId="{4CFF9DF9-89FE-4722-B4E4-380089B5C4D5}" srcOrd="0" destOrd="0" presId="urn:microsoft.com/office/officeart/2005/8/layout/hierarchy1"/>
+    <dgm:cxn modelId="{22785ADA-BB88-4F2D-AA65-B159D14158E4}" type="presOf" srcId="{BED7391C-D5C8-4641-A404-3A196D12B83A}" destId="{344B5346-BE9F-4DEC-A26B-2AED20074376}" srcOrd="0" destOrd="0" presId="urn:microsoft.com/office/officeart/2005/8/layout/hierarchy1"/>
+    <dgm:cxn modelId="{DDF85649-4291-4F0D-B47E-2C3D008EF853}" type="presOf" srcId="{2DF3922F-C24E-4E31-8DB8-C70BEFB5C6BA}" destId="{DC400D82-C5E9-4F66-87E5-55968AF4C369}" srcOrd="0" destOrd="0" presId="urn:microsoft.com/office/officeart/2005/8/layout/hierarchy1"/>
+    <dgm:cxn modelId="{E9A57956-F30B-44E5-A0F0-47C7FC28DE27}" type="presOf" srcId="{06EF88E0-635E-4028-811A-6F8B67CCA712}" destId="{07276A09-0FC9-4B00-B8BC-8B221ACDDB5C}" srcOrd="0" destOrd="0" presId="urn:microsoft.com/office/officeart/2005/8/layout/hierarchy1"/>
+    <dgm:cxn modelId="{89B9CAE1-B4F7-4D21-9C55-81086A225CA1}" type="presOf" srcId="{6A15382E-E2DC-422A-8A89-8A59B9DF9FD9}" destId="{038001BA-AC19-4A76-9A4F-D5D31C57227C}" srcOrd="0" destOrd="0" presId="urn:microsoft.com/office/officeart/2005/8/layout/hierarchy1"/>
     <dgm:cxn modelId="{59E4E913-BCAC-43FB-961D-C4BCA423266C}" srcId="{D6FC5368-78B3-4A7E-ABB8-7CE5F815D50D}" destId="{2FDEC61E-7D2A-4B4F-B83C-4A85AB517E47}" srcOrd="5" destOrd="0" parTransId="{2DF3922F-C24E-4E31-8DB8-C70BEFB5C6BA}" sibTransId="{9F756296-58C7-4567-BA42-7EB60E846641}"/>
     <dgm:cxn modelId="{8C46EF14-E85B-48DC-B207-ABA85B73FC37}" srcId="{48196FBE-E199-428A-AF55-9A101A0F6B67}" destId="{0DDA42A9-DFB2-4C5D-81DC-3903CE3DB479}" srcOrd="3" destOrd="0" parTransId="{06EF88E0-635E-4028-811A-6F8B67CCA712}" sibTransId="{64B8EBA7-1109-45FC-91EC-135E52FB1BA1}"/>
-    <dgm:cxn modelId="{A36535A8-014C-495A-800D-22B22F88B726}" type="presOf" srcId="{2FDEC61E-7D2A-4B4F-B83C-4A85AB517E47}" destId="{E31FD41B-BF8D-48FC-BB47-DD195CE018E2}" srcOrd="0" destOrd="0" presId="urn:microsoft.com/office/officeart/2005/8/layout/hierarchy1"/>
-    <dgm:cxn modelId="{D0D11FD3-81E4-405D-AB63-26B6BB0AF339}" type="presOf" srcId="{2606F564-538A-4601-9978-71AC7673CCAA}" destId="{C551C481-D82F-41FE-8147-4BACA5C0AF8C}" srcOrd="0" destOrd="0" presId="urn:microsoft.com/office/officeart/2005/8/layout/hierarchy1"/>
-    <dgm:cxn modelId="{304776FE-5756-4C87-A3EC-1F006872F20D}" type="presParOf" srcId="{B02C069D-A0B0-4979-A8CE-BD0E553C37EF}" destId="{82CC704A-5C53-4113-B896-97A09842397E}" srcOrd="0" destOrd="0" presId="urn:microsoft.com/office/officeart/2005/8/layout/hierarchy1"/>
-    <dgm:cxn modelId="{02B83C82-356C-4156-BA99-EEE4939A4C43}" type="presParOf" srcId="{82CC704A-5C53-4113-B896-97A09842397E}" destId="{EE4DDF90-D31E-47F1-940A-AA0CAA150647}" srcOrd="0" destOrd="0" presId="urn:microsoft.com/office/officeart/2005/8/layout/hierarchy1"/>
-    <dgm:cxn modelId="{143539C2-BEF5-4849-81E9-BEE61B542041}" type="presParOf" srcId="{EE4DDF90-D31E-47F1-940A-AA0CAA150647}" destId="{826B6535-2440-4156-83DA-6BE16AFB8E16}" srcOrd="0" destOrd="0" presId="urn:microsoft.com/office/officeart/2005/8/layout/hierarchy1"/>
-    <dgm:cxn modelId="{9B33E5E4-DF4F-41F2-8E0A-B3ECDCB3BC1A}" type="presParOf" srcId="{EE4DDF90-D31E-47F1-940A-AA0CAA150647}" destId="{EF8DBE56-8CB8-4663-B3BB-3AD5E47F5CDD}" srcOrd="1" destOrd="0" presId="urn:microsoft.com/office/officeart/2005/8/layout/hierarchy1"/>
-    <dgm:cxn modelId="{77DFE53D-9861-4AAC-AEB3-152B8844903D}" type="presParOf" srcId="{82CC704A-5C53-4113-B896-97A09842397E}" destId="{B64B2B4A-2711-4A58-84EE-91605F6FCDE3}" srcOrd="1" destOrd="0" presId="urn:microsoft.com/office/officeart/2005/8/layout/hierarchy1"/>
-    <dgm:cxn modelId="{D63C17B6-6227-422E-8417-75F555ED0AEC}" type="presParOf" srcId="{B02C069D-A0B0-4979-A8CE-BD0E553C37EF}" destId="{0EEFCD1D-4A60-4EB2-8F3C-AB040540432D}" srcOrd="1" destOrd="0" presId="urn:microsoft.com/office/officeart/2005/8/layout/hierarchy1"/>
-    <dgm:cxn modelId="{CE795293-0EFB-4E08-8F8B-7C9C4FD1FC4D}" type="presParOf" srcId="{0EEFCD1D-4A60-4EB2-8F3C-AB040540432D}" destId="{ECCCE663-BD3C-4488-8217-86E7C8102DC0}" srcOrd="0" destOrd="0" presId="urn:microsoft.com/office/officeart/2005/8/layout/hierarchy1"/>
-    <dgm:cxn modelId="{F59B1299-A244-4794-B12F-A70C0E006FAA}" type="presParOf" srcId="{ECCCE663-BD3C-4488-8217-86E7C8102DC0}" destId="{DA1B448C-E5DD-4655-A546-0EB44AF8CF2A}" srcOrd="0" destOrd="0" presId="urn:microsoft.com/office/officeart/2005/8/layout/hierarchy1"/>
-    <dgm:cxn modelId="{152A7A25-21A6-488C-8763-7BEDDBF76CC8}" type="presParOf" srcId="{ECCCE663-BD3C-4488-8217-86E7C8102DC0}" destId="{4CFF9DF9-89FE-4722-B4E4-380089B5C4D5}" srcOrd="1" destOrd="0" presId="urn:microsoft.com/office/officeart/2005/8/layout/hierarchy1"/>
-    <dgm:cxn modelId="{56FCB9D5-76E4-412C-AA9C-58544133972A}" type="presParOf" srcId="{0EEFCD1D-4A60-4EB2-8F3C-AB040540432D}" destId="{5318F989-F55B-47D6-A198-8AAA0AF37DB0}" srcOrd="1" destOrd="0" presId="urn:microsoft.com/office/officeart/2005/8/layout/hierarchy1"/>
-    <dgm:cxn modelId="{47A3BD04-4A52-4C60-B349-20B921B3CA49}" type="presParOf" srcId="{B02C069D-A0B0-4979-A8CE-BD0E553C37EF}" destId="{E48F00AA-259E-4C4A-9193-315908B7523F}" srcOrd="2" destOrd="0" presId="urn:microsoft.com/office/officeart/2005/8/layout/hierarchy1"/>
-    <dgm:cxn modelId="{206439DE-019A-40AC-BBBA-E3460345AFD2}" type="presParOf" srcId="{E48F00AA-259E-4C4A-9193-315908B7523F}" destId="{744269A0-F5F1-492A-91F2-3890172F88CC}" srcOrd="0" destOrd="0" presId="urn:microsoft.com/office/officeart/2005/8/layout/hierarchy1"/>
-    <dgm:cxn modelId="{769A283A-83A8-43BA-B0FE-C167404EE283}" type="presParOf" srcId="{744269A0-F5F1-492A-91F2-3890172F88CC}" destId="{3690895B-385F-4640-8755-49CCA20D1EB3}" srcOrd="0" destOrd="0" presId="urn:microsoft.com/office/officeart/2005/8/layout/hierarchy1"/>
-    <dgm:cxn modelId="{F2195C83-DF03-424E-A07D-31CC084112D9}" type="presParOf" srcId="{744269A0-F5F1-492A-91F2-3890172F88CC}" destId="{19D81EAA-87F7-469C-BF4E-4E9131D18F49}" srcOrd="1" destOrd="0" presId="urn:microsoft.com/office/officeart/2005/8/layout/hierarchy1"/>
-    <dgm:cxn modelId="{EB44CD94-CFC1-4A70-994D-62A7E8CC10B1}" type="presParOf" srcId="{E48F00AA-259E-4C4A-9193-315908B7523F}" destId="{5B55DBD9-2174-4D62-957E-216C6FD0159E}" srcOrd="1" destOrd="0" presId="urn:microsoft.com/office/officeart/2005/8/layout/hierarchy1"/>
-    <dgm:cxn modelId="{852354EB-49F6-4608-9536-7FD3449F7932}" type="presParOf" srcId="{5B55DBD9-2174-4D62-957E-216C6FD0159E}" destId="{8B15CC90-F3EC-4888-913C-B48C273896BC}" srcOrd="0" destOrd="0" presId="urn:microsoft.com/office/officeart/2005/8/layout/hierarchy1"/>
-    <dgm:cxn modelId="{61FA733A-0545-4E3A-A456-452729A31223}" type="presParOf" srcId="{5B55DBD9-2174-4D62-957E-216C6FD0159E}" destId="{247B76AB-01F1-471C-BC7F-D3DE7FA47ADE}" srcOrd="1" destOrd="0" presId="urn:microsoft.com/office/officeart/2005/8/layout/hierarchy1"/>
-    <dgm:cxn modelId="{30074CEF-B916-4CE9-B075-D2A5192EFDAC}" type="presParOf" srcId="{247B76AB-01F1-471C-BC7F-D3DE7FA47ADE}" destId="{921C6D20-8D8D-47C7-81EC-0C32AC99E6A8}" srcOrd="0" destOrd="0" presId="urn:microsoft.com/office/officeart/2005/8/layout/hierarchy1"/>
-    <dgm:cxn modelId="{68336CD6-81A2-4F58-8DD5-02E0D91F6F57}" type="presParOf" srcId="{921C6D20-8D8D-47C7-81EC-0C32AC99E6A8}" destId="{6486CE98-1472-423C-B591-94AA05F26D3C}" srcOrd="0" destOrd="0" presId="urn:microsoft.com/office/officeart/2005/8/layout/hierarchy1"/>
-    <dgm:cxn modelId="{5DE0604C-07C0-4DB0-8823-60B152AE7098}" type="presParOf" srcId="{921C6D20-8D8D-47C7-81EC-0C32AC99E6A8}" destId="{80CC4F5C-B2FF-4E48-9914-FD151CD47016}" srcOrd="1" destOrd="0" presId="urn:microsoft.com/office/officeart/2005/8/layout/hierarchy1"/>
-    <dgm:cxn modelId="{0A11D705-5347-4888-A1BA-013F8811C139}" type="presParOf" srcId="{247B76AB-01F1-471C-BC7F-D3DE7FA47ADE}" destId="{8A0F6930-5C5C-4C56-999A-C03A7838A3C3}" srcOrd="1" destOrd="0" presId="urn:microsoft.com/office/officeart/2005/8/layout/hierarchy1"/>
-    <dgm:cxn modelId="{5857701D-13CD-49E4-BB99-FAA018718D67}" type="presParOf" srcId="{8A0F6930-5C5C-4C56-999A-C03A7838A3C3}" destId="{EF55FD42-583C-45CC-94F3-DA9C1ED263DD}" srcOrd="0" destOrd="0" presId="urn:microsoft.com/office/officeart/2005/8/layout/hierarchy1"/>
-    <dgm:cxn modelId="{A61100FE-273B-4AF0-B0BF-3230550E32C9}" type="presParOf" srcId="{8A0F6930-5C5C-4C56-999A-C03A7838A3C3}" destId="{DAE46EF8-E97E-4FF8-A048-B77B577581B6}" srcOrd="1" destOrd="0" presId="urn:microsoft.com/office/officeart/2005/8/layout/hierarchy1"/>
-    <dgm:cxn modelId="{694A0FEF-6F95-4FA7-AF51-7B67A505F617}" type="presParOf" srcId="{DAE46EF8-E97E-4FF8-A048-B77B577581B6}" destId="{7CC1664D-D28F-4D1F-A8D1-B0CDDE3662BF}" srcOrd="0" destOrd="0" presId="urn:microsoft.com/office/officeart/2005/8/layout/hierarchy1"/>
-    <dgm:cxn modelId="{91FD4D5E-25C3-4ED0-9A03-F84EA5665903}" type="presParOf" srcId="{7CC1664D-D28F-4D1F-A8D1-B0CDDE3662BF}" destId="{54234C50-ABBF-4F1D-920B-9F95F8FA1F42}" srcOrd="0" destOrd="0" presId="urn:microsoft.com/office/officeart/2005/8/layout/hierarchy1"/>
-    <dgm:cxn modelId="{EED7C7A3-C2C5-4326-AC65-6E0796EBBA39}" type="presParOf" srcId="{7CC1664D-D28F-4D1F-A8D1-B0CDDE3662BF}" destId="{344B5346-BE9F-4DEC-A26B-2AED20074376}" srcOrd="1" destOrd="0" presId="urn:microsoft.com/office/officeart/2005/8/layout/hierarchy1"/>
-    <dgm:cxn modelId="{9DCC4D22-7EC6-4B83-8E8A-058EA049EF68}" type="presParOf" srcId="{DAE46EF8-E97E-4FF8-A048-B77B577581B6}" destId="{3D17C000-7842-492C-81B3-C987B6533F50}" srcOrd="1" destOrd="0" presId="urn:microsoft.com/office/officeart/2005/8/layout/hierarchy1"/>
-    <dgm:cxn modelId="{661C2314-4F64-4968-9E9F-26B047DACE2F}" type="presParOf" srcId="{8A0F6930-5C5C-4C56-999A-C03A7838A3C3}" destId="{849929BB-6821-4F21-A90E-45D2B5E47161}" srcOrd="2" destOrd="0" presId="urn:microsoft.com/office/officeart/2005/8/layout/hierarchy1"/>
-    <dgm:cxn modelId="{4E6FD2D7-96F9-4781-8E98-827C5CD8563C}" type="presParOf" srcId="{8A0F6930-5C5C-4C56-999A-C03A7838A3C3}" destId="{8EE3A6CA-4353-4C58-9378-71365CA84807}" srcOrd="3" destOrd="0" presId="urn:microsoft.com/office/officeart/2005/8/layout/hierarchy1"/>
-    <dgm:cxn modelId="{22A4CFDF-FAD3-42F0-BE64-B17C2CABC4DE}" type="presParOf" srcId="{8EE3A6CA-4353-4C58-9378-71365CA84807}" destId="{AF93C3F1-3AEA-4BE0-AE72-287EF8730D01}" srcOrd="0" destOrd="0" presId="urn:microsoft.com/office/officeart/2005/8/layout/hierarchy1"/>
-    <dgm:cxn modelId="{06B54775-2273-47E3-981B-1FBC4832579E}" type="presParOf" srcId="{AF93C3F1-3AEA-4BE0-AE72-287EF8730D01}" destId="{89D7DE2A-CB58-4311-A856-26F31886E34E}" srcOrd="0" destOrd="0" presId="urn:microsoft.com/office/officeart/2005/8/layout/hierarchy1"/>
-    <dgm:cxn modelId="{1D5A881A-6EE8-4F09-B3E3-19F3D501C3E3}" type="presParOf" srcId="{AF93C3F1-3AEA-4BE0-AE72-287EF8730D01}" destId="{1A7A458E-EFA6-45E1-84E9-9C563395304B}" srcOrd="1" destOrd="0" presId="urn:microsoft.com/office/officeart/2005/8/layout/hierarchy1"/>
-    <dgm:cxn modelId="{990EE481-76B0-48FE-8E49-06DCF6E421FA}" type="presParOf" srcId="{8EE3A6CA-4353-4C58-9378-71365CA84807}" destId="{30EB1C83-F5FE-4539-8259-3197D0149557}" srcOrd="1" destOrd="0" presId="urn:microsoft.com/office/officeart/2005/8/layout/hierarchy1"/>
-    <dgm:cxn modelId="{FD64A3B5-A41C-4379-8EB2-C11A6EDFA8DA}" type="presParOf" srcId="{8A0F6930-5C5C-4C56-999A-C03A7838A3C3}" destId="{F48A19E2-5050-4E88-BC78-47C30907EB95}" srcOrd="4" destOrd="0" presId="urn:microsoft.com/office/officeart/2005/8/layout/hierarchy1"/>
-    <dgm:cxn modelId="{041733FB-BD2E-4CEF-B715-18A03D2F542C}" type="presParOf" srcId="{8A0F6930-5C5C-4C56-999A-C03A7838A3C3}" destId="{F4F2C476-DD96-4505-A5E9-495EC4831404}" srcOrd="5" destOrd="0" presId="urn:microsoft.com/office/officeart/2005/8/layout/hierarchy1"/>
-    <dgm:cxn modelId="{E9E900CC-337F-4CE1-B980-D84AD037EF7F}" type="presParOf" srcId="{F4F2C476-DD96-4505-A5E9-495EC4831404}" destId="{123308BF-C05D-4B61-85CB-9F1C42ED06BD}" srcOrd="0" destOrd="0" presId="urn:microsoft.com/office/officeart/2005/8/layout/hierarchy1"/>
-    <dgm:cxn modelId="{0DE29B7C-BA0B-4A0A-8F3B-326841B4022B}" type="presParOf" srcId="{123308BF-C05D-4B61-85CB-9F1C42ED06BD}" destId="{EB86B3F3-DDDF-428F-99E5-B15E8B74B148}" srcOrd="0" destOrd="0" presId="urn:microsoft.com/office/officeart/2005/8/layout/hierarchy1"/>
-    <dgm:cxn modelId="{16F0F52B-7BAC-4CFD-89E8-AA5B14261773}" type="presParOf" srcId="{123308BF-C05D-4B61-85CB-9F1C42ED06BD}" destId="{D4F8BA63-F474-4052-8247-C2E65005DA63}" srcOrd="1" destOrd="0" presId="urn:microsoft.com/office/officeart/2005/8/layout/hierarchy1"/>
-    <dgm:cxn modelId="{E9147D6A-397A-422C-865A-F278E137EB3D}" type="presParOf" srcId="{F4F2C476-DD96-4505-A5E9-495EC4831404}" destId="{B9B7C4C7-7042-43E1-B3CD-14E98C7EBD7E}" srcOrd="1" destOrd="0" presId="urn:microsoft.com/office/officeart/2005/8/layout/hierarchy1"/>
-    <dgm:cxn modelId="{98D539B1-7B82-4FAF-951A-8D907983C9D8}" type="presParOf" srcId="{8A0F6930-5C5C-4C56-999A-C03A7838A3C3}" destId="{07276A09-0FC9-4B00-B8BC-8B221ACDDB5C}" srcOrd="6" destOrd="0" presId="urn:microsoft.com/office/officeart/2005/8/layout/hierarchy1"/>
-    <dgm:cxn modelId="{9C2D5B11-DB36-4958-86A2-AD3531B962D3}" type="presParOf" srcId="{8A0F6930-5C5C-4C56-999A-C03A7838A3C3}" destId="{B0FB7BB3-C4E4-4AC8-929E-9CA70AC57CF1}" srcOrd="7" destOrd="0" presId="urn:microsoft.com/office/officeart/2005/8/layout/hierarchy1"/>
-    <dgm:cxn modelId="{FD8D7858-0580-43B5-A6BC-D80ECC524108}" type="presParOf" srcId="{B0FB7BB3-C4E4-4AC8-929E-9CA70AC57CF1}" destId="{A9C4928A-64DE-45C0-A233-62927BED3B83}" srcOrd="0" destOrd="0" presId="urn:microsoft.com/office/officeart/2005/8/layout/hierarchy1"/>
-    <dgm:cxn modelId="{64B672D1-4203-40D4-839C-6F83058DC70D}" type="presParOf" srcId="{A9C4928A-64DE-45C0-A233-62927BED3B83}" destId="{A5F7ABBA-23BE-43EB-8B63-E0CDF356B4D3}" srcOrd="0" destOrd="0" presId="urn:microsoft.com/office/officeart/2005/8/layout/hierarchy1"/>
-    <dgm:cxn modelId="{D37693FA-DCF2-4E1F-AECB-903D93C52543}" type="presParOf" srcId="{A9C4928A-64DE-45C0-A233-62927BED3B83}" destId="{A639F3D7-5E20-496F-AA3D-1F796894A9D8}" srcOrd="1" destOrd="0" presId="urn:microsoft.com/office/officeart/2005/8/layout/hierarchy1"/>
-    <dgm:cxn modelId="{7E4CF6E6-2FF1-4B07-9048-E90BE47EBFAF}" type="presParOf" srcId="{B0FB7BB3-C4E4-4AC8-929E-9CA70AC57CF1}" destId="{70C80057-6FE2-48BB-BB3A-B542C4640C45}" srcOrd="1" destOrd="0" presId="urn:microsoft.com/office/officeart/2005/8/layout/hierarchy1"/>
-    <dgm:cxn modelId="{17F5E0AE-2BC7-4187-A74D-1F3F9B9F084C}" type="presParOf" srcId="{5B55DBD9-2174-4D62-957E-216C6FD0159E}" destId="{038001BA-AC19-4A76-9A4F-D5D31C57227C}" srcOrd="2" destOrd="0" presId="urn:microsoft.com/office/officeart/2005/8/layout/hierarchy1"/>
-    <dgm:cxn modelId="{C675F4CE-242C-4430-B040-4222F9946FC7}" type="presParOf" srcId="{5B55DBD9-2174-4D62-957E-216C6FD0159E}" destId="{C8402FB9-D00A-4793-9448-8F27A632F433}" srcOrd="3" destOrd="0" presId="urn:microsoft.com/office/officeart/2005/8/layout/hierarchy1"/>
-    <dgm:cxn modelId="{CB403B1E-2B8F-4B93-8346-CAC1D9426D74}" type="presParOf" srcId="{C8402FB9-D00A-4793-9448-8F27A632F433}" destId="{013EFFBE-FA50-4E62-BDB2-5D839E1541AE}" srcOrd="0" destOrd="0" presId="urn:microsoft.com/office/officeart/2005/8/layout/hierarchy1"/>
-    <dgm:cxn modelId="{7B9161C9-F12D-444B-B75C-EB24A7D0DAEF}" type="presParOf" srcId="{013EFFBE-FA50-4E62-BDB2-5D839E1541AE}" destId="{BFF224EF-07AE-4060-9F63-6290F706A17F}" srcOrd="0" destOrd="0" presId="urn:microsoft.com/office/officeart/2005/8/layout/hierarchy1"/>
-    <dgm:cxn modelId="{903A2308-5681-4CB8-A0AC-B08AF5A8F18F}" type="presParOf" srcId="{013EFFBE-FA50-4E62-BDB2-5D839E1541AE}" destId="{D1785514-99DD-4397-9766-718B05A08210}" srcOrd="1" destOrd="0" presId="urn:microsoft.com/office/officeart/2005/8/layout/hierarchy1"/>
-    <dgm:cxn modelId="{E8DF688B-E722-46FA-A09B-B7AB278F6277}" type="presParOf" srcId="{C8402FB9-D00A-4793-9448-8F27A632F433}" destId="{946583BA-64CC-4233-ABDE-6AA0F39331C2}" srcOrd="1" destOrd="0" presId="urn:microsoft.com/office/officeart/2005/8/layout/hierarchy1"/>
-    <dgm:cxn modelId="{7FEA79C7-7D85-479A-B6FA-E1B6E1A132F3}" type="presParOf" srcId="{5B55DBD9-2174-4D62-957E-216C6FD0159E}" destId="{C551C481-D82F-41FE-8147-4BACA5C0AF8C}" srcOrd="4" destOrd="0" presId="urn:microsoft.com/office/officeart/2005/8/layout/hierarchy1"/>
-    <dgm:cxn modelId="{22818AD4-CF9B-4935-8AB9-3ECC962C31C3}" type="presParOf" srcId="{5B55DBD9-2174-4D62-957E-216C6FD0159E}" destId="{30C88741-CE91-4674-9012-EB1EC24A55B6}" srcOrd="5" destOrd="0" presId="urn:microsoft.com/office/officeart/2005/8/layout/hierarchy1"/>
-    <dgm:cxn modelId="{B9EA69CE-ADAD-4317-8E18-B2211EA2BAF5}" type="presParOf" srcId="{30C88741-CE91-4674-9012-EB1EC24A55B6}" destId="{1BB54C51-64C4-4A0D-ADF6-2A75B21C4CCB}" srcOrd="0" destOrd="0" presId="urn:microsoft.com/office/officeart/2005/8/layout/hierarchy1"/>
-    <dgm:cxn modelId="{C68CA272-D0B0-47A4-BF16-AEDE527B11D7}" type="presParOf" srcId="{1BB54C51-64C4-4A0D-ADF6-2A75B21C4CCB}" destId="{DB56B420-A549-45F3-94E8-BC13D1B5178F}" srcOrd="0" destOrd="0" presId="urn:microsoft.com/office/officeart/2005/8/layout/hierarchy1"/>
-    <dgm:cxn modelId="{F4EA044C-9FE3-495A-A446-D9B94928F4F3}" type="presParOf" srcId="{1BB54C51-64C4-4A0D-ADF6-2A75B21C4CCB}" destId="{89502B72-BF92-45A9-8BDF-CBF602AD4529}" srcOrd="1" destOrd="0" presId="urn:microsoft.com/office/officeart/2005/8/layout/hierarchy1"/>
-    <dgm:cxn modelId="{EF695687-3C6A-4623-9CF6-0D08B8A92DD2}" type="presParOf" srcId="{30C88741-CE91-4674-9012-EB1EC24A55B6}" destId="{83F94B96-5D5E-4F3E-B9BA-E1DAFF83CCD2}" srcOrd="1" destOrd="0" presId="urn:microsoft.com/office/officeart/2005/8/layout/hierarchy1"/>
-    <dgm:cxn modelId="{041D96AF-83DF-47AB-B27B-01FF24524193}" type="presParOf" srcId="{5B55DBD9-2174-4D62-957E-216C6FD0159E}" destId="{40C0F1CA-49FD-4709-8175-A8549F1551FC}" srcOrd="6" destOrd="0" presId="urn:microsoft.com/office/officeart/2005/8/layout/hierarchy1"/>
-    <dgm:cxn modelId="{DFD22FBE-52FF-4DC8-815C-6BD621963BBE}" type="presParOf" srcId="{5B55DBD9-2174-4D62-957E-216C6FD0159E}" destId="{BBEA9814-F5CF-4E41-8107-D5CFD9C2E726}" srcOrd="7" destOrd="0" presId="urn:microsoft.com/office/officeart/2005/8/layout/hierarchy1"/>
-    <dgm:cxn modelId="{C9B49D85-FDB7-4F51-9928-42A855963905}" type="presParOf" srcId="{BBEA9814-F5CF-4E41-8107-D5CFD9C2E726}" destId="{0E58250E-9B20-400A-A063-93B10312399F}" srcOrd="0" destOrd="0" presId="urn:microsoft.com/office/officeart/2005/8/layout/hierarchy1"/>
-    <dgm:cxn modelId="{A512F1AF-32E3-41B8-A278-1860CEE29E29}" type="presParOf" srcId="{0E58250E-9B20-400A-A063-93B10312399F}" destId="{A6257FDC-8E04-454B-9A5D-427D450F4E70}" srcOrd="0" destOrd="0" presId="urn:microsoft.com/office/officeart/2005/8/layout/hierarchy1"/>
-    <dgm:cxn modelId="{3D3610B8-4368-42D8-B03D-3A118168D956}" type="presParOf" srcId="{0E58250E-9B20-400A-A063-93B10312399F}" destId="{6003ADF5-1703-4FB8-9968-B197426F87E5}" srcOrd="1" destOrd="0" presId="urn:microsoft.com/office/officeart/2005/8/layout/hierarchy1"/>
-    <dgm:cxn modelId="{18ECF17A-9EBA-4971-8ACE-E3C2A0A00332}" type="presParOf" srcId="{BBEA9814-F5CF-4E41-8107-D5CFD9C2E726}" destId="{35D02099-E59E-444B-9A0F-985D2FAE9FA7}" srcOrd="1" destOrd="0" presId="urn:microsoft.com/office/officeart/2005/8/layout/hierarchy1"/>
-    <dgm:cxn modelId="{495A345D-0DD4-4C9F-A371-1E08E69A3A4F}" type="presParOf" srcId="{35D02099-E59E-444B-9A0F-985D2FAE9FA7}" destId="{034B4818-D8A5-4E43-BC68-4343CC8B8E1D}" srcOrd="0" destOrd="0" presId="urn:microsoft.com/office/officeart/2005/8/layout/hierarchy1"/>
-    <dgm:cxn modelId="{0F69D821-1A0C-4E7B-A908-B48F843EDA5F}" type="presParOf" srcId="{35D02099-E59E-444B-9A0F-985D2FAE9FA7}" destId="{80A99255-51B9-41FA-AA1B-12527F72F5F8}" srcOrd="1" destOrd="0" presId="urn:microsoft.com/office/officeart/2005/8/layout/hierarchy1"/>
-    <dgm:cxn modelId="{031A094D-9318-4ACD-87C6-D0F7D94E583E}" type="presParOf" srcId="{80A99255-51B9-41FA-AA1B-12527F72F5F8}" destId="{E7AD2460-7A11-43EB-8B60-8AFD4304627F}" srcOrd="0" destOrd="0" presId="urn:microsoft.com/office/officeart/2005/8/layout/hierarchy1"/>
-    <dgm:cxn modelId="{1E851444-92CE-48F3-8073-3F58B97FB439}" type="presParOf" srcId="{E7AD2460-7A11-43EB-8B60-8AFD4304627F}" destId="{663E059F-96BD-4A9A-8080-68A1DE0CB991}" srcOrd="0" destOrd="0" presId="urn:microsoft.com/office/officeart/2005/8/layout/hierarchy1"/>
-    <dgm:cxn modelId="{6210FE9E-6EBF-42A4-B335-0D76969BCA7F}" type="presParOf" srcId="{E7AD2460-7A11-43EB-8B60-8AFD4304627F}" destId="{157FDF42-6DB2-4761-9664-62BEC1AF9B92}" srcOrd="1" destOrd="0" presId="urn:microsoft.com/office/officeart/2005/8/layout/hierarchy1"/>
-    <dgm:cxn modelId="{2DECE431-E1AF-4AC0-9364-173EFA9A3AAD}" type="presParOf" srcId="{80A99255-51B9-41FA-AA1B-12527F72F5F8}" destId="{2D0E0FF2-ADF9-4776-A096-E153A3E29EA7}" srcOrd="1" destOrd="0" presId="urn:microsoft.com/office/officeart/2005/8/layout/hierarchy1"/>
-    <dgm:cxn modelId="{3C97734F-A47C-4646-96E4-D8EFA18D0C2C}" type="presParOf" srcId="{5B55DBD9-2174-4D62-957E-216C6FD0159E}" destId="{226197EC-2632-44CE-A1FB-CE1323612D26}" srcOrd="8" destOrd="0" presId="urn:microsoft.com/office/officeart/2005/8/layout/hierarchy1"/>
-    <dgm:cxn modelId="{8C1A66AF-1F0E-4EB1-A150-B6A8034BA73C}" type="presParOf" srcId="{5B55DBD9-2174-4D62-957E-216C6FD0159E}" destId="{F886D86C-1B70-43B0-9A7D-B1AC7E5CA239}" srcOrd="9" destOrd="0" presId="urn:microsoft.com/office/officeart/2005/8/layout/hierarchy1"/>
-    <dgm:cxn modelId="{5A59BFF3-50B2-43BC-A9C6-9A172AE5DA03}" type="presParOf" srcId="{F886D86C-1B70-43B0-9A7D-B1AC7E5CA239}" destId="{07105611-008E-4218-A92F-27A2DE272254}" srcOrd="0" destOrd="0" presId="urn:microsoft.com/office/officeart/2005/8/layout/hierarchy1"/>
-    <dgm:cxn modelId="{F2B8E05C-D4EB-4E49-BAAC-D69C79B1C6AE}" type="presParOf" srcId="{07105611-008E-4218-A92F-27A2DE272254}" destId="{707A14E7-6394-4D67-B3FD-CFD440D8A634}" srcOrd="0" destOrd="0" presId="urn:microsoft.com/office/officeart/2005/8/layout/hierarchy1"/>
-    <dgm:cxn modelId="{F8932F8A-1520-4B45-B7CC-3CD65662AF66}" type="presParOf" srcId="{07105611-008E-4218-A92F-27A2DE272254}" destId="{E4EB77D9-517A-4251-9565-856AA8E837A3}" srcOrd="1" destOrd="0" presId="urn:microsoft.com/office/officeart/2005/8/layout/hierarchy1"/>
-    <dgm:cxn modelId="{3A3E54A1-BE99-451A-B6D4-7D9C17D2C1CB}" type="presParOf" srcId="{F886D86C-1B70-43B0-9A7D-B1AC7E5CA239}" destId="{3845DBE6-B4E5-4BF5-94A5-6FA5690AF703}" srcOrd="1" destOrd="0" presId="urn:microsoft.com/office/officeart/2005/8/layout/hierarchy1"/>
-    <dgm:cxn modelId="{E111A823-7B42-4C06-94FC-900ED4AD6527}" type="presParOf" srcId="{5B55DBD9-2174-4D62-957E-216C6FD0159E}" destId="{DC400D82-C5E9-4F66-87E5-55968AF4C369}" srcOrd="10" destOrd="0" presId="urn:microsoft.com/office/officeart/2005/8/layout/hierarchy1"/>
-    <dgm:cxn modelId="{C917D8A6-650B-48F2-8788-071714ECBF64}" type="presParOf" srcId="{5B55DBD9-2174-4D62-957E-216C6FD0159E}" destId="{59D04D01-E643-4287-8B47-283AB7440445}" srcOrd="11" destOrd="0" presId="urn:microsoft.com/office/officeart/2005/8/layout/hierarchy1"/>
-    <dgm:cxn modelId="{8A39B95D-BB7A-4E6D-AD58-E09F2C795627}" type="presParOf" srcId="{59D04D01-E643-4287-8B47-283AB7440445}" destId="{1C57AB44-37BF-4596-ACCC-01E47BF76295}" srcOrd="0" destOrd="0" presId="urn:microsoft.com/office/officeart/2005/8/layout/hierarchy1"/>
-    <dgm:cxn modelId="{E55DADAB-BA54-4819-A679-6849FE18DA2F}" type="presParOf" srcId="{1C57AB44-37BF-4596-ACCC-01E47BF76295}" destId="{8D0D9E07-E865-4B4E-9C35-EABBABA618C4}" srcOrd="0" destOrd="0" presId="urn:microsoft.com/office/officeart/2005/8/layout/hierarchy1"/>
-    <dgm:cxn modelId="{47271494-3B16-4B41-9C71-184DA6C3D036}" type="presParOf" srcId="{1C57AB44-37BF-4596-ACCC-01E47BF76295}" destId="{E31FD41B-BF8D-48FC-BB47-DD195CE018E2}" srcOrd="1" destOrd="0" presId="urn:microsoft.com/office/officeart/2005/8/layout/hierarchy1"/>
-    <dgm:cxn modelId="{DEE14536-FC33-4557-8C8A-36602024CFCB}" type="presParOf" srcId="{59D04D01-E643-4287-8B47-283AB7440445}" destId="{ABE55DEB-4EC0-4DBD-A05C-76528549CC60}" srcOrd="1" destOrd="0" presId="urn:microsoft.com/office/officeart/2005/8/layout/hierarchy1"/>
+    <dgm:cxn modelId="{8CA84E7C-7D98-44C9-AAEC-A7ABBCF7F4A5}" type="presOf" srcId="{5DEEA0A1-84BA-45C5-8135-F0BA726ABC2D}" destId="{EF55FD42-583C-45CC-94F3-DA9C1ED263DD}" srcOrd="0" destOrd="0" presId="urn:microsoft.com/office/officeart/2005/8/layout/hierarchy1"/>
+    <dgm:cxn modelId="{EB302FAB-59EE-4E86-BCF1-92A5CF45E627}" type="presParOf" srcId="{B02C069D-A0B0-4979-A8CE-BD0E553C37EF}" destId="{82CC704A-5C53-4113-B896-97A09842397E}" srcOrd="0" destOrd="0" presId="urn:microsoft.com/office/officeart/2005/8/layout/hierarchy1"/>
+    <dgm:cxn modelId="{891420E0-B40E-4B4B-81A8-9A9A530E03A7}" type="presParOf" srcId="{82CC704A-5C53-4113-B896-97A09842397E}" destId="{EE4DDF90-D31E-47F1-940A-AA0CAA150647}" srcOrd="0" destOrd="0" presId="urn:microsoft.com/office/officeart/2005/8/layout/hierarchy1"/>
+    <dgm:cxn modelId="{F16A21A3-0976-4D1A-A89D-D6E2F502710B}" type="presParOf" srcId="{EE4DDF90-D31E-47F1-940A-AA0CAA150647}" destId="{826B6535-2440-4156-83DA-6BE16AFB8E16}" srcOrd="0" destOrd="0" presId="urn:microsoft.com/office/officeart/2005/8/layout/hierarchy1"/>
+    <dgm:cxn modelId="{63DFAF49-05E0-4F92-A91B-4CF097470320}" type="presParOf" srcId="{EE4DDF90-D31E-47F1-940A-AA0CAA150647}" destId="{EF8DBE56-8CB8-4663-B3BB-3AD5E47F5CDD}" srcOrd="1" destOrd="0" presId="urn:microsoft.com/office/officeart/2005/8/layout/hierarchy1"/>
+    <dgm:cxn modelId="{A1E1E3B3-3289-4BA0-82C6-18F16EF44602}" type="presParOf" srcId="{82CC704A-5C53-4113-B896-97A09842397E}" destId="{B64B2B4A-2711-4A58-84EE-91605F6FCDE3}" srcOrd="1" destOrd="0" presId="urn:microsoft.com/office/officeart/2005/8/layout/hierarchy1"/>
+    <dgm:cxn modelId="{68195958-BD31-4C9B-A0B7-8729395E6589}" type="presParOf" srcId="{B02C069D-A0B0-4979-A8CE-BD0E553C37EF}" destId="{0EEFCD1D-4A60-4EB2-8F3C-AB040540432D}" srcOrd="1" destOrd="0" presId="urn:microsoft.com/office/officeart/2005/8/layout/hierarchy1"/>
+    <dgm:cxn modelId="{F599326E-8EF4-4843-B869-15E4F844C045}" type="presParOf" srcId="{0EEFCD1D-4A60-4EB2-8F3C-AB040540432D}" destId="{ECCCE663-BD3C-4488-8217-86E7C8102DC0}" srcOrd="0" destOrd="0" presId="urn:microsoft.com/office/officeart/2005/8/layout/hierarchy1"/>
+    <dgm:cxn modelId="{5A009D11-1F02-4F83-897F-547C1DD6884E}" type="presParOf" srcId="{ECCCE663-BD3C-4488-8217-86E7C8102DC0}" destId="{DA1B448C-E5DD-4655-A546-0EB44AF8CF2A}" srcOrd="0" destOrd="0" presId="urn:microsoft.com/office/officeart/2005/8/layout/hierarchy1"/>
+    <dgm:cxn modelId="{6B0CA27A-A08C-47A4-AA77-D722601B648C}" type="presParOf" srcId="{ECCCE663-BD3C-4488-8217-86E7C8102DC0}" destId="{4CFF9DF9-89FE-4722-B4E4-380089B5C4D5}" srcOrd="1" destOrd="0" presId="urn:microsoft.com/office/officeart/2005/8/layout/hierarchy1"/>
+    <dgm:cxn modelId="{E95BD248-8FF2-4735-B9CC-C9DBE6355D5F}" type="presParOf" srcId="{0EEFCD1D-4A60-4EB2-8F3C-AB040540432D}" destId="{5318F989-F55B-47D6-A198-8AAA0AF37DB0}" srcOrd="1" destOrd="0" presId="urn:microsoft.com/office/officeart/2005/8/layout/hierarchy1"/>
+    <dgm:cxn modelId="{82B518A1-668F-4EB5-BF88-BC74E4A364F5}" type="presParOf" srcId="{B02C069D-A0B0-4979-A8CE-BD0E553C37EF}" destId="{E48F00AA-259E-4C4A-9193-315908B7523F}" srcOrd="2" destOrd="0" presId="urn:microsoft.com/office/officeart/2005/8/layout/hierarchy1"/>
+    <dgm:cxn modelId="{3A86452E-E2D8-445D-A527-4AE5C8A383AB}" type="presParOf" srcId="{E48F00AA-259E-4C4A-9193-315908B7523F}" destId="{744269A0-F5F1-492A-91F2-3890172F88CC}" srcOrd="0" destOrd="0" presId="urn:microsoft.com/office/officeart/2005/8/layout/hierarchy1"/>
+    <dgm:cxn modelId="{3A4B0F38-7617-46BF-84AF-0A5E1526EA58}" type="presParOf" srcId="{744269A0-F5F1-492A-91F2-3890172F88CC}" destId="{3690895B-385F-4640-8755-49CCA20D1EB3}" srcOrd="0" destOrd="0" presId="urn:microsoft.com/office/officeart/2005/8/layout/hierarchy1"/>
+    <dgm:cxn modelId="{BD9CEC95-8922-4A1D-9F42-EF1442D7591F}" type="presParOf" srcId="{744269A0-F5F1-492A-91F2-3890172F88CC}" destId="{19D81EAA-87F7-469C-BF4E-4E9131D18F49}" srcOrd="1" destOrd="0" presId="urn:microsoft.com/office/officeart/2005/8/layout/hierarchy1"/>
+    <dgm:cxn modelId="{FB09C3A3-E857-4504-860B-2BD893EDFD0F}" type="presParOf" srcId="{E48F00AA-259E-4C4A-9193-315908B7523F}" destId="{5B55DBD9-2174-4D62-957E-216C6FD0159E}" srcOrd="1" destOrd="0" presId="urn:microsoft.com/office/officeart/2005/8/layout/hierarchy1"/>
+    <dgm:cxn modelId="{BE47DC37-CEC3-4AD9-8676-F047A0ADEA0B}" type="presParOf" srcId="{5B55DBD9-2174-4D62-957E-216C6FD0159E}" destId="{8B15CC90-F3EC-4888-913C-B48C273896BC}" srcOrd="0" destOrd="0" presId="urn:microsoft.com/office/officeart/2005/8/layout/hierarchy1"/>
+    <dgm:cxn modelId="{FB683078-865B-40B4-A6A5-5FB5BF04DE65}" type="presParOf" srcId="{5B55DBD9-2174-4D62-957E-216C6FD0159E}" destId="{247B76AB-01F1-471C-BC7F-D3DE7FA47ADE}" srcOrd="1" destOrd="0" presId="urn:microsoft.com/office/officeart/2005/8/layout/hierarchy1"/>
+    <dgm:cxn modelId="{07C28DB6-BA10-44B6-AF63-330A09AC4A45}" type="presParOf" srcId="{247B76AB-01F1-471C-BC7F-D3DE7FA47ADE}" destId="{921C6D20-8D8D-47C7-81EC-0C32AC99E6A8}" srcOrd="0" destOrd="0" presId="urn:microsoft.com/office/officeart/2005/8/layout/hierarchy1"/>
+    <dgm:cxn modelId="{B7A4C2B8-8CF1-4C67-BA47-635AC8442DDA}" type="presParOf" srcId="{921C6D20-8D8D-47C7-81EC-0C32AC99E6A8}" destId="{6486CE98-1472-423C-B591-94AA05F26D3C}" srcOrd="0" destOrd="0" presId="urn:microsoft.com/office/officeart/2005/8/layout/hierarchy1"/>
+    <dgm:cxn modelId="{817AF3A5-2498-4A02-B3FF-1E9E00D93032}" type="presParOf" srcId="{921C6D20-8D8D-47C7-81EC-0C32AC99E6A8}" destId="{80CC4F5C-B2FF-4E48-9914-FD151CD47016}" srcOrd="1" destOrd="0" presId="urn:microsoft.com/office/officeart/2005/8/layout/hierarchy1"/>
+    <dgm:cxn modelId="{0BF46301-6B3B-4B86-B071-1FFCD6607997}" type="presParOf" srcId="{247B76AB-01F1-471C-BC7F-D3DE7FA47ADE}" destId="{8A0F6930-5C5C-4C56-999A-C03A7838A3C3}" srcOrd="1" destOrd="0" presId="urn:microsoft.com/office/officeart/2005/8/layout/hierarchy1"/>
+    <dgm:cxn modelId="{8DE8ED7E-7646-4510-AD12-348AA80B54EF}" type="presParOf" srcId="{8A0F6930-5C5C-4C56-999A-C03A7838A3C3}" destId="{EF55FD42-583C-45CC-94F3-DA9C1ED263DD}" srcOrd="0" destOrd="0" presId="urn:microsoft.com/office/officeart/2005/8/layout/hierarchy1"/>
+    <dgm:cxn modelId="{9F799047-C46B-43A8-B191-4319CC2B5B23}" type="presParOf" srcId="{8A0F6930-5C5C-4C56-999A-C03A7838A3C3}" destId="{DAE46EF8-E97E-4FF8-A048-B77B577581B6}" srcOrd="1" destOrd="0" presId="urn:microsoft.com/office/officeart/2005/8/layout/hierarchy1"/>
+    <dgm:cxn modelId="{7D904285-0FD3-4291-8A2A-136EB5D2BE38}" type="presParOf" srcId="{DAE46EF8-E97E-4FF8-A048-B77B577581B6}" destId="{7CC1664D-D28F-4D1F-A8D1-B0CDDE3662BF}" srcOrd="0" destOrd="0" presId="urn:microsoft.com/office/officeart/2005/8/layout/hierarchy1"/>
+    <dgm:cxn modelId="{7418EEE7-EAED-4D4B-B3D5-4F2BF9AED124}" type="presParOf" srcId="{7CC1664D-D28F-4D1F-A8D1-B0CDDE3662BF}" destId="{54234C50-ABBF-4F1D-920B-9F95F8FA1F42}" srcOrd="0" destOrd="0" presId="urn:microsoft.com/office/officeart/2005/8/layout/hierarchy1"/>
+    <dgm:cxn modelId="{4B085FDC-48A1-4FF0-8283-3C598110DCE2}" type="presParOf" srcId="{7CC1664D-D28F-4D1F-A8D1-B0CDDE3662BF}" destId="{344B5346-BE9F-4DEC-A26B-2AED20074376}" srcOrd="1" destOrd="0" presId="urn:microsoft.com/office/officeart/2005/8/layout/hierarchy1"/>
+    <dgm:cxn modelId="{6B37E361-9A82-444C-916D-7762C957512C}" type="presParOf" srcId="{DAE46EF8-E97E-4FF8-A048-B77B577581B6}" destId="{3D17C000-7842-492C-81B3-C987B6533F50}" srcOrd="1" destOrd="0" presId="urn:microsoft.com/office/officeart/2005/8/layout/hierarchy1"/>
+    <dgm:cxn modelId="{BBC2DE2B-50F0-4502-9E25-15D8F8A9DD89}" type="presParOf" srcId="{8A0F6930-5C5C-4C56-999A-C03A7838A3C3}" destId="{849929BB-6821-4F21-A90E-45D2B5E47161}" srcOrd="2" destOrd="0" presId="urn:microsoft.com/office/officeart/2005/8/layout/hierarchy1"/>
+    <dgm:cxn modelId="{3E54230A-B67A-4540-85FC-35C6D5A18B41}" type="presParOf" srcId="{8A0F6930-5C5C-4C56-999A-C03A7838A3C3}" destId="{8EE3A6CA-4353-4C58-9378-71365CA84807}" srcOrd="3" destOrd="0" presId="urn:microsoft.com/office/officeart/2005/8/layout/hierarchy1"/>
+    <dgm:cxn modelId="{60DBCE92-00F0-48CE-86AF-557B5DC590B6}" type="presParOf" srcId="{8EE3A6CA-4353-4C58-9378-71365CA84807}" destId="{AF93C3F1-3AEA-4BE0-AE72-287EF8730D01}" srcOrd="0" destOrd="0" presId="urn:microsoft.com/office/officeart/2005/8/layout/hierarchy1"/>
+    <dgm:cxn modelId="{BA3F616B-5CE9-4CC3-8B7F-5069B6F1F530}" type="presParOf" srcId="{AF93C3F1-3AEA-4BE0-AE72-287EF8730D01}" destId="{89D7DE2A-CB58-4311-A856-26F31886E34E}" srcOrd="0" destOrd="0" presId="urn:microsoft.com/office/officeart/2005/8/layout/hierarchy1"/>
+    <dgm:cxn modelId="{E9671C45-2FE7-422C-AA0E-0E8E4C2344BE}" type="presParOf" srcId="{AF93C3F1-3AEA-4BE0-AE72-287EF8730D01}" destId="{1A7A458E-EFA6-45E1-84E9-9C563395304B}" srcOrd="1" destOrd="0" presId="urn:microsoft.com/office/officeart/2005/8/layout/hierarchy1"/>
+    <dgm:cxn modelId="{632D8E90-CE95-4D84-95A4-E142356E4FA0}" type="presParOf" srcId="{8EE3A6CA-4353-4C58-9378-71365CA84807}" destId="{30EB1C83-F5FE-4539-8259-3197D0149557}" srcOrd="1" destOrd="0" presId="urn:microsoft.com/office/officeart/2005/8/layout/hierarchy1"/>
+    <dgm:cxn modelId="{78B26705-3546-4344-84F5-4BEAC0CFBD75}" type="presParOf" srcId="{8A0F6930-5C5C-4C56-999A-C03A7838A3C3}" destId="{F48A19E2-5050-4E88-BC78-47C30907EB95}" srcOrd="4" destOrd="0" presId="urn:microsoft.com/office/officeart/2005/8/layout/hierarchy1"/>
+    <dgm:cxn modelId="{C65F7D34-8AE6-459A-A32A-140242A63843}" type="presParOf" srcId="{8A0F6930-5C5C-4C56-999A-C03A7838A3C3}" destId="{F4F2C476-DD96-4505-A5E9-495EC4831404}" srcOrd="5" destOrd="0" presId="urn:microsoft.com/office/officeart/2005/8/layout/hierarchy1"/>
+    <dgm:cxn modelId="{D98E7A8B-E829-489E-8A1D-4B23DDFDBC4C}" type="presParOf" srcId="{F4F2C476-DD96-4505-A5E9-495EC4831404}" destId="{123308BF-C05D-4B61-85CB-9F1C42ED06BD}" srcOrd="0" destOrd="0" presId="urn:microsoft.com/office/officeart/2005/8/layout/hierarchy1"/>
+    <dgm:cxn modelId="{9BBFA821-FF7D-463E-916A-8716D95ED3CA}" type="presParOf" srcId="{123308BF-C05D-4B61-85CB-9F1C42ED06BD}" destId="{EB86B3F3-DDDF-428F-99E5-B15E8B74B148}" srcOrd="0" destOrd="0" presId="urn:microsoft.com/office/officeart/2005/8/layout/hierarchy1"/>
+    <dgm:cxn modelId="{E5377B25-4E04-4E56-9D6B-10FF84618CF5}" type="presParOf" srcId="{123308BF-C05D-4B61-85CB-9F1C42ED06BD}" destId="{D4F8BA63-F474-4052-8247-C2E65005DA63}" srcOrd="1" destOrd="0" presId="urn:microsoft.com/office/officeart/2005/8/layout/hierarchy1"/>
+    <dgm:cxn modelId="{AF1C4012-4003-4757-BDDC-63DC8D1BB2C7}" type="presParOf" srcId="{F4F2C476-DD96-4505-A5E9-495EC4831404}" destId="{B9B7C4C7-7042-43E1-B3CD-14E98C7EBD7E}" srcOrd="1" destOrd="0" presId="urn:microsoft.com/office/officeart/2005/8/layout/hierarchy1"/>
+    <dgm:cxn modelId="{330D85EA-FBD6-4E00-A965-C8F32C403935}" type="presParOf" srcId="{8A0F6930-5C5C-4C56-999A-C03A7838A3C3}" destId="{07276A09-0FC9-4B00-B8BC-8B221ACDDB5C}" srcOrd="6" destOrd="0" presId="urn:microsoft.com/office/officeart/2005/8/layout/hierarchy1"/>
+    <dgm:cxn modelId="{82304459-1A39-460A-9342-D42A047BBBAB}" type="presParOf" srcId="{8A0F6930-5C5C-4C56-999A-C03A7838A3C3}" destId="{B0FB7BB3-C4E4-4AC8-929E-9CA70AC57CF1}" srcOrd="7" destOrd="0" presId="urn:microsoft.com/office/officeart/2005/8/layout/hierarchy1"/>
+    <dgm:cxn modelId="{A1299A24-FA43-4B07-8ED3-828E5670D52A}" type="presParOf" srcId="{B0FB7BB3-C4E4-4AC8-929E-9CA70AC57CF1}" destId="{A9C4928A-64DE-45C0-A233-62927BED3B83}" srcOrd="0" destOrd="0" presId="urn:microsoft.com/office/officeart/2005/8/layout/hierarchy1"/>
+    <dgm:cxn modelId="{F483DEC6-DA71-42C2-B1DB-48B4D938462F}" type="presParOf" srcId="{A9C4928A-64DE-45C0-A233-62927BED3B83}" destId="{A5F7ABBA-23BE-43EB-8B63-E0CDF356B4D3}" srcOrd="0" destOrd="0" presId="urn:microsoft.com/office/officeart/2005/8/layout/hierarchy1"/>
+    <dgm:cxn modelId="{0474744D-4136-4307-81E5-F4BB431049BE}" type="presParOf" srcId="{A9C4928A-64DE-45C0-A233-62927BED3B83}" destId="{A639F3D7-5E20-496F-AA3D-1F796894A9D8}" srcOrd="1" destOrd="0" presId="urn:microsoft.com/office/officeart/2005/8/layout/hierarchy1"/>
+    <dgm:cxn modelId="{BDA486F5-A115-42B3-BA2D-112AE9EAE032}" type="presParOf" srcId="{B0FB7BB3-C4E4-4AC8-929E-9CA70AC57CF1}" destId="{70C80057-6FE2-48BB-BB3A-B542C4640C45}" srcOrd="1" destOrd="0" presId="urn:microsoft.com/office/officeart/2005/8/layout/hierarchy1"/>
+    <dgm:cxn modelId="{BDB9E4E2-43DE-40F4-BAB3-611BD2D67461}" type="presParOf" srcId="{5B55DBD9-2174-4D62-957E-216C6FD0159E}" destId="{038001BA-AC19-4A76-9A4F-D5D31C57227C}" srcOrd="2" destOrd="0" presId="urn:microsoft.com/office/officeart/2005/8/layout/hierarchy1"/>
+    <dgm:cxn modelId="{2E87361C-D471-4DFB-877B-89A7EAA2C00F}" type="presParOf" srcId="{5B55DBD9-2174-4D62-957E-216C6FD0159E}" destId="{C8402FB9-D00A-4793-9448-8F27A632F433}" srcOrd="3" destOrd="0" presId="urn:microsoft.com/office/officeart/2005/8/layout/hierarchy1"/>
+    <dgm:cxn modelId="{2A153FA2-F090-4D5D-8A3B-1BDD38E34C21}" type="presParOf" srcId="{C8402FB9-D00A-4793-9448-8F27A632F433}" destId="{013EFFBE-FA50-4E62-BDB2-5D839E1541AE}" srcOrd="0" destOrd="0" presId="urn:microsoft.com/office/officeart/2005/8/layout/hierarchy1"/>
+    <dgm:cxn modelId="{587AF1B9-86E7-4885-9672-E059C8272934}" type="presParOf" srcId="{013EFFBE-FA50-4E62-BDB2-5D839E1541AE}" destId="{BFF224EF-07AE-4060-9F63-6290F706A17F}" srcOrd="0" destOrd="0" presId="urn:microsoft.com/office/officeart/2005/8/layout/hierarchy1"/>
+    <dgm:cxn modelId="{7E4509C4-69D6-4264-891F-C43640E5816B}" type="presParOf" srcId="{013EFFBE-FA50-4E62-BDB2-5D839E1541AE}" destId="{D1785514-99DD-4397-9766-718B05A08210}" srcOrd="1" destOrd="0" presId="urn:microsoft.com/office/officeart/2005/8/layout/hierarchy1"/>
+    <dgm:cxn modelId="{C4E9E089-C34E-42B0-95FF-34014485E6C1}" type="presParOf" srcId="{C8402FB9-D00A-4793-9448-8F27A632F433}" destId="{946583BA-64CC-4233-ABDE-6AA0F39331C2}" srcOrd="1" destOrd="0" presId="urn:microsoft.com/office/officeart/2005/8/layout/hierarchy1"/>
+    <dgm:cxn modelId="{825DD309-F3C6-4491-88E6-699699F92131}" type="presParOf" srcId="{5B55DBD9-2174-4D62-957E-216C6FD0159E}" destId="{C551C481-D82F-41FE-8147-4BACA5C0AF8C}" srcOrd="4" destOrd="0" presId="urn:microsoft.com/office/officeart/2005/8/layout/hierarchy1"/>
+    <dgm:cxn modelId="{F8523DD9-E940-48F9-A3C0-DD16247909F9}" type="presParOf" srcId="{5B55DBD9-2174-4D62-957E-216C6FD0159E}" destId="{30C88741-CE91-4674-9012-EB1EC24A55B6}" srcOrd="5" destOrd="0" presId="urn:microsoft.com/office/officeart/2005/8/layout/hierarchy1"/>
+    <dgm:cxn modelId="{3905861B-5112-43E1-9B57-A500DF8AAE01}" type="presParOf" srcId="{30C88741-CE91-4674-9012-EB1EC24A55B6}" destId="{1BB54C51-64C4-4A0D-ADF6-2A75B21C4CCB}" srcOrd="0" destOrd="0" presId="urn:microsoft.com/office/officeart/2005/8/layout/hierarchy1"/>
+    <dgm:cxn modelId="{2EF7989A-08E3-4405-8955-130472F51C51}" type="presParOf" srcId="{1BB54C51-64C4-4A0D-ADF6-2A75B21C4CCB}" destId="{DB56B420-A549-45F3-94E8-BC13D1B5178F}" srcOrd="0" destOrd="0" presId="urn:microsoft.com/office/officeart/2005/8/layout/hierarchy1"/>
+    <dgm:cxn modelId="{A8C28196-68B3-4F6D-B802-F280C6DFC6DA}" type="presParOf" srcId="{1BB54C51-64C4-4A0D-ADF6-2A75B21C4CCB}" destId="{89502B72-BF92-45A9-8BDF-CBF602AD4529}" srcOrd="1" destOrd="0" presId="urn:microsoft.com/office/officeart/2005/8/layout/hierarchy1"/>
+    <dgm:cxn modelId="{5E1C5E02-7B36-4AA6-AD44-ABCFB4550FDE}" type="presParOf" srcId="{30C88741-CE91-4674-9012-EB1EC24A55B6}" destId="{83F94B96-5D5E-4F3E-B9BA-E1DAFF83CCD2}" srcOrd="1" destOrd="0" presId="urn:microsoft.com/office/officeart/2005/8/layout/hierarchy1"/>
+    <dgm:cxn modelId="{3CCEA817-A867-4D45-8CE2-1CB811172238}" type="presParOf" srcId="{5B55DBD9-2174-4D62-957E-216C6FD0159E}" destId="{40C0F1CA-49FD-4709-8175-A8549F1551FC}" srcOrd="6" destOrd="0" presId="urn:microsoft.com/office/officeart/2005/8/layout/hierarchy1"/>
+    <dgm:cxn modelId="{99EDFB57-304F-4C4F-9E54-178A1EDD65C8}" type="presParOf" srcId="{5B55DBD9-2174-4D62-957E-216C6FD0159E}" destId="{BBEA9814-F5CF-4E41-8107-D5CFD9C2E726}" srcOrd="7" destOrd="0" presId="urn:microsoft.com/office/officeart/2005/8/layout/hierarchy1"/>
+    <dgm:cxn modelId="{0986B21F-3075-4BB0-AD97-B6F59317FC98}" type="presParOf" srcId="{BBEA9814-F5CF-4E41-8107-D5CFD9C2E726}" destId="{0E58250E-9B20-400A-A063-93B10312399F}" srcOrd="0" destOrd="0" presId="urn:microsoft.com/office/officeart/2005/8/layout/hierarchy1"/>
+    <dgm:cxn modelId="{3A7AECA0-C717-4C85-AE94-5D1869E489A0}" type="presParOf" srcId="{0E58250E-9B20-400A-A063-93B10312399F}" destId="{A6257FDC-8E04-454B-9A5D-427D450F4E70}" srcOrd="0" destOrd="0" presId="urn:microsoft.com/office/officeart/2005/8/layout/hierarchy1"/>
+    <dgm:cxn modelId="{C9403AC3-C0CE-4C87-8C6C-CE563DFBF160}" type="presParOf" srcId="{0E58250E-9B20-400A-A063-93B10312399F}" destId="{6003ADF5-1703-4FB8-9968-B197426F87E5}" srcOrd="1" destOrd="0" presId="urn:microsoft.com/office/officeart/2005/8/layout/hierarchy1"/>
+    <dgm:cxn modelId="{D65B88FA-A99B-4764-BB62-6AFC9D78C8CD}" type="presParOf" srcId="{BBEA9814-F5CF-4E41-8107-D5CFD9C2E726}" destId="{35D02099-E59E-444B-9A0F-985D2FAE9FA7}" srcOrd="1" destOrd="0" presId="urn:microsoft.com/office/officeart/2005/8/layout/hierarchy1"/>
+    <dgm:cxn modelId="{AD446EBE-042A-497E-870E-A0212A062987}" type="presParOf" srcId="{35D02099-E59E-444B-9A0F-985D2FAE9FA7}" destId="{034B4818-D8A5-4E43-BC68-4343CC8B8E1D}" srcOrd="0" destOrd="0" presId="urn:microsoft.com/office/officeart/2005/8/layout/hierarchy1"/>
+    <dgm:cxn modelId="{8DD9D1CF-E1E2-4CA4-847B-0E230BCB007D}" type="presParOf" srcId="{35D02099-E59E-444B-9A0F-985D2FAE9FA7}" destId="{80A99255-51B9-41FA-AA1B-12527F72F5F8}" srcOrd="1" destOrd="0" presId="urn:microsoft.com/office/officeart/2005/8/layout/hierarchy1"/>
+    <dgm:cxn modelId="{EE0FBE88-A5A8-4FE0-A86A-C56E549514F1}" type="presParOf" srcId="{80A99255-51B9-41FA-AA1B-12527F72F5F8}" destId="{E7AD2460-7A11-43EB-8B60-8AFD4304627F}" srcOrd="0" destOrd="0" presId="urn:microsoft.com/office/officeart/2005/8/layout/hierarchy1"/>
+    <dgm:cxn modelId="{B51E25F3-3120-4D64-A863-96538DB74747}" type="presParOf" srcId="{E7AD2460-7A11-43EB-8B60-8AFD4304627F}" destId="{663E059F-96BD-4A9A-8080-68A1DE0CB991}" srcOrd="0" destOrd="0" presId="urn:microsoft.com/office/officeart/2005/8/layout/hierarchy1"/>
+    <dgm:cxn modelId="{A4FF4060-1D08-470E-835D-5B983F6B215A}" type="presParOf" srcId="{E7AD2460-7A11-43EB-8B60-8AFD4304627F}" destId="{157FDF42-6DB2-4761-9664-62BEC1AF9B92}" srcOrd="1" destOrd="0" presId="urn:microsoft.com/office/officeart/2005/8/layout/hierarchy1"/>
+    <dgm:cxn modelId="{12125D6D-2E38-4C81-B646-C6892CBE14D1}" type="presParOf" srcId="{80A99255-51B9-41FA-AA1B-12527F72F5F8}" destId="{2D0E0FF2-ADF9-4776-A096-E153A3E29EA7}" srcOrd="1" destOrd="0" presId="urn:microsoft.com/office/officeart/2005/8/layout/hierarchy1"/>
+    <dgm:cxn modelId="{2E9FFFDA-F6BF-4AA1-81AB-12A758B60B7C}" type="presParOf" srcId="{5B55DBD9-2174-4D62-957E-216C6FD0159E}" destId="{226197EC-2632-44CE-A1FB-CE1323612D26}" srcOrd="8" destOrd="0" presId="urn:microsoft.com/office/officeart/2005/8/layout/hierarchy1"/>
+    <dgm:cxn modelId="{44BE7B45-E71E-4838-B03E-2D35446EC980}" type="presParOf" srcId="{5B55DBD9-2174-4D62-957E-216C6FD0159E}" destId="{F886D86C-1B70-43B0-9A7D-B1AC7E5CA239}" srcOrd="9" destOrd="0" presId="urn:microsoft.com/office/officeart/2005/8/layout/hierarchy1"/>
+    <dgm:cxn modelId="{3C49EFAF-7574-45F4-B48D-30619680D07E}" type="presParOf" srcId="{F886D86C-1B70-43B0-9A7D-B1AC7E5CA239}" destId="{07105611-008E-4218-A92F-27A2DE272254}" srcOrd="0" destOrd="0" presId="urn:microsoft.com/office/officeart/2005/8/layout/hierarchy1"/>
+    <dgm:cxn modelId="{A0C61176-5D4F-4EF5-875D-5A13028B4723}" type="presParOf" srcId="{07105611-008E-4218-A92F-27A2DE272254}" destId="{707A14E7-6394-4D67-B3FD-CFD440D8A634}" srcOrd="0" destOrd="0" presId="urn:microsoft.com/office/officeart/2005/8/layout/hierarchy1"/>
+    <dgm:cxn modelId="{6FF0A40E-0253-4359-9805-CCAACE02A2EA}" type="presParOf" srcId="{07105611-008E-4218-A92F-27A2DE272254}" destId="{E4EB77D9-517A-4251-9565-856AA8E837A3}" srcOrd="1" destOrd="0" presId="urn:microsoft.com/office/officeart/2005/8/layout/hierarchy1"/>
+    <dgm:cxn modelId="{027D3027-FE48-4E36-BA14-727AC01397F6}" type="presParOf" srcId="{F886D86C-1B70-43B0-9A7D-B1AC7E5CA239}" destId="{3845DBE6-B4E5-4BF5-94A5-6FA5690AF703}" srcOrd="1" destOrd="0" presId="urn:microsoft.com/office/officeart/2005/8/layout/hierarchy1"/>
+    <dgm:cxn modelId="{8BCC49CF-8110-49FA-8F61-1E64169D00C9}" type="presParOf" srcId="{5B55DBD9-2174-4D62-957E-216C6FD0159E}" destId="{DC400D82-C5E9-4F66-87E5-55968AF4C369}" srcOrd="10" destOrd="0" presId="urn:microsoft.com/office/officeart/2005/8/layout/hierarchy1"/>
+    <dgm:cxn modelId="{F9D236FB-9FB0-4D67-8DC3-B2016179486F}" type="presParOf" srcId="{5B55DBD9-2174-4D62-957E-216C6FD0159E}" destId="{59D04D01-E643-4287-8B47-283AB7440445}" srcOrd="11" destOrd="0" presId="urn:microsoft.com/office/officeart/2005/8/layout/hierarchy1"/>
+    <dgm:cxn modelId="{3D46ECB9-5488-4777-839C-E8E6C2F0643E}" type="presParOf" srcId="{59D04D01-E643-4287-8B47-283AB7440445}" destId="{1C57AB44-37BF-4596-ACCC-01E47BF76295}" srcOrd="0" destOrd="0" presId="urn:microsoft.com/office/officeart/2005/8/layout/hierarchy1"/>
+    <dgm:cxn modelId="{69E3C966-CE56-4986-A650-F21C307AA087}" type="presParOf" srcId="{1C57AB44-37BF-4596-ACCC-01E47BF76295}" destId="{8D0D9E07-E865-4B4E-9C35-EABBABA618C4}" srcOrd="0" destOrd="0" presId="urn:microsoft.com/office/officeart/2005/8/layout/hierarchy1"/>
+    <dgm:cxn modelId="{944CB797-9965-45CB-85C3-6964320DEDCD}" type="presParOf" srcId="{1C57AB44-37BF-4596-ACCC-01E47BF76295}" destId="{E31FD41B-BF8D-48FC-BB47-DD195CE018E2}" srcOrd="1" destOrd="0" presId="urn:microsoft.com/office/officeart/2005/8/layout/hierarchy1"/>
+    <dgm:cxn modelId="{58C23CB7-7363-41AE-B001-D2DF684B98AF}" type="presParOf" srcId="{59D04D01-E643-4287-8B47-283AB7440445}" destId="{ABE55DEB-4EC0-4DBD-A05C-76528549CC60}" srcOrd="1" destOrd="0" presId="urn:microsoft.com/office/officeart/2005/8/layout/hierarchy1"/>
   </dgm:cxnLst>
   <dgm:bg/>
   <dgm:whole/>
@@ -52488,7 +53519,7 @@
 </file>
 
 <file path=customXml/itemProps2.xml><?xml version="1.0" encoding="utf-8"?>
-<ds:datastoreItem xmlns:ds="http://schemas.openxmlformats.org/officeDocument/2006/customXml" ds:itemID="{C4C3A7E6-ED7B-44AE-9717-2C23FA65BB64}">
+<ds:datastoreItem xmlns:ds="http://schemas.openxmlformats.org/officeDocument/2006/customXml" ds:itemID="{7FD941CB-1BAB-44B3-AF98-8799A6BA211C}">
   <ds:schemaRefs>
     <ds:schemaRef ds:uri="http://schemas.openxmlformats.org/officeDocument/2006/bibliography"/>
   </ds:schemaRefs>

</xml_diff>